<commit_message>
Separando objetos de animacion y luces puntuales
</commit_message>
<xml_diff>
--- a/Documentos/Bitacoras.docx
+++ b/Documentos/Bitacoras.docx
@@ -3,33 +3,16 @@
 <w:document xmlns:wpc="http://schemas.microsoft.com/office/word/2010/wordprocessingCanvas" xmlns:cx="http://schemas.microsoft.com/office/drawing/2014/chartex" xmlns:cx1="http://schemas.microsoft.com/office/drawing/2015/9/8/chartex" xmlns:cx2="http://schemas.microsoft.com/office/drawing/2015/10/21/chartex" xmlns:cx3="http://schemas.microsoft.com/office/drawing/2016/5/9/chartex" xmlns:cx4="http://schemas.microsoft.com/office/drawing/2016/5/10/chartex" xmlns:cx5="http://schemas.microsoft.com/office/drawing/2016/5/11/chartex" xmlns:cx6="http://schemas.microsoft.com/office/drawing/2016/5/12/chartex" xmlns:cx7="http://schemas.microsoft.com/office/drawing/2016/5/13/chartex" xmlns:cx8="http://schemas.microsoft.com/office/drawing/2016/5/14/chartex" xmlns:mc="http://schemas.openxmlformats.org/markup-compatibility/2006" xmlns:aink="http://schemas.microsoft.com/office/drawing/2016/ink" xmlns:am3d="http://schemas.microsoft.com/office/drawing/2017/model3d" xmlns:o="urn:schemas-microsoft-com:office:office" xmlns:r="http://schemas.openxmlformats.org/officeDocument/2006/relationships" xmlns:m="http://schemas.openxmlformats.org/officeDocument/2006/math" xmlns:v="urn:schemas-microsoft-com:vml" xmlns:wp14="http://schemas.microsoft.com/office/word/2010/wordprocessingDrawing" xmlns:wp="http://schemas.openxmlformats.org/drawingml/2006/wordprocessingDrawing" xmlns:w10="urn:schemas-microsoft-com:office:word" xmlns:w="http://schemas.openxmlformats.org/wordprocessingml/2006/main" xmlns:w14="http://schemas.microsoft.com/office/word/2010/wordml" xmlns:w15="http://schemas.microsoft.com/office/word/2012/wordml" xmlns:w16cex="http://schemas.microsoft.com/office/word/2018/wordml/cex" xmlns:w16cid="http://schemas.microsoft.com/office/word/2016/wordml/cid" xmlns:w16="http://schemas.microsoft.com/office/word/2018/wordml" xmlns:w16sdtdh="http://schemas.microsoft.com/office/word/2020/wordml/sdtdatahash" xmlns:w16se="http://schemas.microsoft.com/office/word/2015/wordml/symex" xmlns:wpg="http://schemas.microsoft.com/office/word/2010/wordprocessingGroup" xmlns:wpi="http://schemas.microsoft.com/office/word/2010/wordprocessingInk" xmlns:wne="http://schemas.microsoft.com/office/word/2006/wordml" xmlns:wps="http://schemas.microsoft.com/office/word/2010/wordprocessingShape" mc:Ignorable="w14 w15 w16se w16cid w16 w16cex w16sdtdh wp14">
   <w:body>
     <w:p>
-      <w:pPr>
-        <w:rPr>
-          <w:lang w:val="en-US"/>
-        </w:rPr>
-      </w:pPr>
-      <w:proofErr w:type="spellStart"/>
-      <w:r>
-        <w:rPr>
-          <w:lang w:val="en-US"/>
-        </w:rPr>
+      <w:proofErr w:type="spellStart"/>
+      <w:r>
         <w:t>Bitacoras</w:t>
       </w:r>
       <w:proofErr w:type="spellEnd"/>
       <w:r>
-        <w:rPr>
-          <w:lang w:val="en-US"/>
-        </w:rPr>
         <w:t>.</w:t>
       </w:r>
     </w:p>
-    <w:p>
-      <w:pPr>
-        <w:rPr>
-          <w:lang w:val="en-US"/>
-        </w:rPr>
-      </w:pPr>
-    </w:p>
+    <w:p/>
     <w:p>
       <w:proofErr w:type="spellStart"/>
       <w:r>
@@ -37,13 +20,7 @@
       </w:r>
       <w:proofErr w:type="spellEnd"/>
       <w:r>
-        <w:t xml:space="preserve"> </w:t>
-      </w:r>
-      <w:r>
-        <w:t>3</w:t>
-      </w:r>
-      <w:r>
-        <w:t>/11/2021</w:t>
+        <w:t xml:space="preserve"> 3/11/2021</w:t>
       </w:r>
     </w:p>
     <w:p>
@@ -83,7 +60,15 @@
         <w:t xml:space="preserve"> b</w:t>
       </w:r>
       <w:r>
-        <w:t>ase a partir del código de la practica 8 de iluminación, además de que se comenzó a trabajar para importar el modelo base del terreno. Se tuvieron complicaciones debido a que todos los objetos construidos para este terreno base eran colores solidos y no se tenían texturas por lo cual se tuvieron que buscar imágenes de colores solidos para texturizar esta parte y tener una base.</w:t>
+        <w:t xml:space="preserve">ase a partir del código de la practica 8 de iluminación, además de que se comenzó a trabajar para importar el modelo base del terreno. Se tuvieron complicaciones debido a que todos los objetos construidos para este terreno base eran colores </w:t>
+      </w:r>
+      <w:proofErr w:type="spellStart"/>
+      <w:r>
+        <w:t>solidos</w:t>
+      </w:r>
+      <w:proofErr w:type="spellEnd"/>
+      <w:r>
+        <w:t xml:space="preserve"> y no se tenían texturas por lo cual se tuvieron que buscar imágenes de colores solidos para texturizar esta parte y tener una base.</w:t>
       </w:r>
     </w:p>
     <w:p>
@@ -133,7 +118,15 @@
       </w:r>
       <w:proofErr w:type="spellEnd"/>
       <w:r>
-        <w:t xml:space="preserve"> para después aplicarlas a su objeto. Este día se trabajo con los modelos del lago, </w:t>
+        <w:t xml:space="preserve"> para después aplicarlas a su objeto. Este día se </w:t>
+      </w:r>
+      <w:proofErr w:type="spellStart"/>
+      <w:r>
+        <w:t>trabajo</w:t>
+      </w:r>
+      <w:proofErr w:type="spellEnd"/>
+      <w:r>
+        <w:t xml:space="preserve"> con los modelos del lago, </w:t>
       </w:r>
       <w:proofErr w:type="spellStart"/>
       <w:r>
@@ -204,7 +197,15 @@
       </w:r>
       <w:proofErr w:type="spellEnd"/>
       <w:r>
-        <w:t xml:space="preserve"> para los modelos faltantes, este día se trabajo con los modelos de </w:t>
+        <w:t xml:space="preserve"> para los modelos faltantes, este día se </w:t>
+      </w:r>
+      <w:proofErr w:type="spellStart"/>
+      <w:r>
+        <w:t>trabajo</w:t>
+      </w:r>
+      <w:proofErr w:type="spellEnd"/>
+      <w:r>
+        <w:t xml:space="preserve"> con los modelos de </w:t>
       </w:r>
       <w:proofErr w:type="spellStart"/>
       <w:r>
@@ -282,7 +283,15 @@
       </w:r>
       <w:proofErr w:type="spellEnd"/>
       <w:r>
-        <w:t xml:space="preserve"> sin canal alfa y de la misma dimensión para cada una de las caras, además de que se implemento el mecanismo para el cambio entre estos </w:t>
+        <w:t xml:space="preserve"> sin canal alfa y de la misma dimensión para cada una de las caras, además de que se </w:t>
+      </w:r>
+      <w:proofErr w:type="spellStart"/>
+      <w:r>
+        <w:t>implemento</w:t>
+      </w:r>
+      <w:proofErr w:type="spellEnd"/>
+      <w:r>
+        <w:t xml:space="preserve"> el mecanismo para el cambio entre estos </w:t>
       </w:r>
       <w:proofErr w:type="spellStart"/>
       <w:r>
@@ -290,7 +299,15 @@
       </w:r>
       <w:proofErr w:type="spellEnd"/>
       <w:r>
-        <w:t xml:space="preserve"> para el ciclo de día y noche al cual se le aplicara la iluminación correspondiente mas adelante. </w:t>
+        <w:t xml:space="preserve"> para el ciclo de día y noche al cual se le aplicara la iluminación correspondiente </w:t>
+      </w:r>
+      <w:proofErr w:type="spellStart"/>
+      <w:r>
+        <w:t>mas</w:t>
+      </w:r>
+      <w:proofErr w:type="spellEnd"/>
+      <w:r>
+        <w:t xml:space="preserve"> adelante. </w:t>
       </w:r>
       <w:r>
         <w:t>Además,</w:t>
@@ -320,7 +337,23 @@
       </w:r>
       <w:proofErr w:type="spellEnd"/>
       <w:r>
-        <w:t xml:space="preserve"> para el cual se están teniendo problemas al momento de subir código, por ultimo se agrego el modelo de </w:t>
+        <w:t xml:space="preserve"> para el cual se están teniendo problemas al momento de subir código, por </w:t>
+      </w:r>
+      <w:proofErr w:type="spellStart"/>
+      <w:r>
+        <w:t>ultimo</w:t>
+      </w:r>
+      <w:proofErr w:type="spellEnd"/>
+      <w:r>
+        <w:t xml:space="preserve"> se </w:t>
+      </w:r>
+      <w:proofErr w:type="spellStart"/>
+      <w:r>
+        <w:t>agrego</w:t>
+      </w:r>
+      <w:proofErr w:type="spellEnd"/>
+      <w:r>
+        <w:t xml:space="preserve"> el modelo de </w:t>
       </w:r>
       <w:proofErr w:type="spellStart"/>
       <w:r>
@@ -339,6 +372,81 @@
         <w:t xml:space="preserve"> al escenario.</w:t>
       </w:r>
     </w:p>
+    <w:p>
+      <w:r>
+        <w:t>Lunes 08/11/2021</w:t>
+      </w:r>
+    </w:p>
+    <w:p>
+      <w:r>
+        <w:t>Se creo la plantilla para el manual técnico y se</w:t>
+      </w:r>
+      <w:r>
+        <w:t xml:space="preserve"> subió todo el código a </w:t>
+      </w:r>
+      <w:proofErr w:type="spellStart"/>
+      <w:r>
+        <w:t>github</w:t>
+      </w:r>
+      <w:proofErr w:type="spellEnd"/>
+      <w:r>
+        <w:t xml:space="preserve"> resolviéndose el problema del buffer para archivos grandes, en el proceso también se perdió algo del avance (La carga del </w:t>
+      </w:r>
+      <w:proofErr w:type="spellStart"/>
+      <w:r>
+        <w:t>ultimo</w:t>
+      </w:r>
+      <w:proofErr w:type="spellEnd"/>
+      <w:r>
+        <w:t xml:space="preserve"> modelo del día domingo) debido a un mal uso de los </w:t>
+      </w:r>
+      <w:proofErr w:type="spellStart"/>
+      <w:r>
+        <w:t>commits</w:t>
+      </w:r>
+      <w:proofErr w:type="spellEnd"/>
+      <w:r>
+        <w:t xml:space="preserve">, afortunadamente se </w:t>
+      </w:r>
+      <w:proofErr w:type="spellStart"/>
+      <w:r>
+        <w:t>tenia</w:t>
+      </w:r>
+      <w:proofErr w:type="spellEnd"/>
+      <w:r>
+        <w:t xml:space="preserve"> un respaldo para todo lo que tiene que ver con el </w:t>
+      </w:r>
+      <w:proofErr w:type="gramStart"/>
+      <w:r>
+        <w:t>código</w:t>
+      </w:r>
+      <w:proofErr w:type="gramEnd"/>
+      <w:r>
+        <w:t xml:space="preserve"> pero no se puede decir lo mismo de la carpeta donde se tenían todos los editables de los modelos.</w:t>
+      </w:r>
+    </w:p>
+    <w:p>
+      <w:r>
+        <w:t>---</w:t>
+      </w:r>
+    </w:p>
+    <w:p>
+      <w:r>
+        <w:br w:type="page"/>
+      </w:r>
+    </w:p>
+    <w:p>
+      <w:r>
+        <w:lastRenderedPageBreak/>
+        <w:t>Miércoles 10/11/2021</w:t>
+      </w:r>
+    </w:p>
+    <w:p>
+      <w:r>
+        <w:t xml:space="preserve">El día de hoy se le aplicaron los colores como texturas al modelo del árbol central, se separado una piedra y las nubes para animaciones que se aplicaran en un futuro. Se crearon 3 luces puntuales que es el máximo de luces que permite mi equipo, dos de ellas las coloque en los postes que marcan entrada y la ultima la coloque mas adelante en el área donde se colocara la piñata a la cual se le agrego la lógica para que encienda con la letra ‘P’ y se apague con la letra ‘L’. </w:t>
+      </w:r>
+    </w:p>
+    <w:p/>
     <w:p/>
     <w:sectPr>
       <w:pgSz w:w="12240" w:h="15840"/>
@@ -748,6 +856,7 @@
   <w:style w:type="paragraph" w:default="1" w:styleId="Normal">
     <w:name w:val="Normal"/>
     <w:qFormat/>
+    <w:rsid w:val="00F8109D"/>
   </w:style>
   <w:style w:type="character" w:default="1" w:styleId="DefaultParagraphFont">
     <w:name w:val="Default Paragraph Font"/>

</xml_diff>

<commit_message>
Animacion del personaje sobre el agua y las nubes
</commit_message>
<xml_diff>
--- a/Documentos/Bitacoras.docx
+++ b/Documentos/Bitacoras.docx
@@ -3,24 +3,14 @@
 <w:document xmlns:wpc="http://schemas.microsoft.com/office/word/2010/wordprocessingCanvas" xmlns:cx="http://schemas.microsoft.com/office/drawing/2014/chartex" xmlns:cx1="http://schemas.microsoft.com/office/drawing/2015/9/8/chartex" xmlns:cx2="http://schemas.microsoft.com/office/drawing/2015/10/21/chartex" xmlns:cx3="http://schemas.microsoft.com/office/drawing/2016/5/9/chartex" xmlns:cx4="http://schemas.microsoft.com/office/drawing/2016/5/10/chartex" xmlns:cx5="http://schemas.microsoft.com/office/drawing/2016/5/11/chartex" xmlns:cx6="http://schemas.microsoft.com/office/drawing/2016/5/12/chartex" xmlns:cx7="http://schemas.microsoft.com/office/drawing/2016/5/13/chartex" xmlns:cx8="http://schemas.microsoft.com/office/drawing/2016/5/14/chartex" xmlns:mc="http://schemas.openxmlformats.org/markup-compatibility/2006" xmlns:aink="http://schemas.microsoft.com/office/drawing/2016/ink" xmlns:am3d="http://schemas.microsoft.com/office/drawing/2017/model3d" xmlns:o="urn:schemas-microsoft-com:office:office" xmlns:r="http://schemas.openxmlformats.org/officeDocument/2006/relationships" xmlns:m="http://schemas.openxmlformats.org/officeDocument/2006/math" xmlns:v="urn:schemas-microsoft-com:vml" xmlns:wp14="http://schemas.microsoft.com/office/word/2010/wordprocessingDrawing" xmlns:wp="http://schemas.openxmlformats.org/drawingml/2006/wordprocessingDrawing" xmlns:w10="urn:schemas-microsoft-com:office:word" xmlns:w="http://schemas.openxmlformats.org/wordprocessingml/2006/main" xmlns:w14="http://schemas.microsoft.com/office/word/2010/wordml" xmlns:w15="http://schemas.microsoft.com/office/word/2012/wordml" xmlns:w16cex="http://schemas.microsoft.com/office/word/2018/wordml/cex" xmlns:w16cid="http://schemas.microsoft.com/office/word/2016/wordml/cid" xmlns:w16="http://schemas.microsoft.com/office/word/2018/wordml" xmlns:w16sdtdh="http://schemas.microsoft.com/office/word/2020/wordml/sdtdatahash" xmlns:w16se="http://schemas.microsoft.com/office/word/2015/wordml/symex" xmlns:wpg="http://schemas.microsoft.com/office/word/2010/wordprocessingGroup" xmlns:wpi="http://schemas.microsoft.com/office/word/2010/wordprocessingInk" xmlns:wne="http://schemas.microsoft.com/office/word/2006/wordml" xmlns:wps="http://schemas.microsoft.com/office/word/2010/wordprocessingShape" mc:Ignorable="w14 w15 w16se w16cid w16 w16cex w16sdtdh wp14">
   <w:body>
     <w:p>
-      <w:proofErr w:type="spellStart"/>
-      <w:r>
-        <w:t>Bitacoras</w:t>
-      </w:r>
-      <w:proofErr w:type="spellEnd"/>
-      <w:r>
-        <w:t>.</w:t>
+      <w:r>
+        <w:t>Bitacoras.</w:t>
       </w:r>
     </w:p>
     <w:p/>
     <w:p>
-      <w:proofErr w:type="spellStart"/>
-      <w:r>
-        <w:t>Miercoles</w:t>
-      </w:r>
-      <w:proofErr w:type="spellEnd"/>
-      <w:r>
-        <w:t xml:space="preserve"> 3/11/2021</w:t>
+      <w:r>
+        <w:t>Miercoles 3/11/2021</w:t>
       </w:r>
     </w:p>
     <w:p>
@@ -49,26 +39,10 @@
     </w:p>
     <w:p>
       <w:r>
-        <w:t xml:space="preserve">Se monto el </w:t>
-      </w:r>
-      <w:proofErr w:type="spellStart"/>
-      <w:r>
-        <w:t>codigo</w:t>
-      </w:r>
-      <w:proofErr w:type="spellEnd"/>
-      <w:r>
-        <w:t xml:space="preserve"> b</w:t>
-      </w:r>
-      <w:r>
-        <w:t xml:space="preserve">ase a partir del código de la practica 8 de iluminación, además de que se comenzó a trabajar para importar el modelo base del terreno. Se tuvieron complicaciones debido a que todos los objetos construidos para este terreno base eran colores </w:t>
-      </w:r>
-      <w:proofErr w:type="spellStart"/>
-      <w:r>
-        <w:t>solidos</w:t>
-      </w:r>
-      <w:proofErr w:type="spellEnd"/>
-      <w:r>
-        <w:t xml:space="preserve"> y no se tenían texturas por lo cual se tuvieron que buscar imágenes de colores solidos para texturizar esta parte y tener una base.</w:t>
+        <w:t>Se monto el codigo b</w:t>
+      </w:r>
+      <w:r>
+        <w:t>ase a partir del código de la practica 8 de iluminación, además de que se comenzó a trabajar para importar el modelo base del terreno. Se tuvieron complicaciones debido a que todos los objetos construidos para este terreno base eran colores solidos y no se tenían texturas por lo cual se tuvieron que buscar imágenes de colores solidos para texturizar esta parte y tener una base.</w:t>
       </w:r>
     </w:p>
     <w:p>
@@ -78,174 +52,17 @@
     </w:p>
     <w:p>
       <w:r>
-        <w:t xml:space="preserve">Se comenzó a poblar el escenario con los primeros modelos de los invitados para lo cual con ayuda del software de </w:t>
-      </w:r>
-      <w:proofErr w:type="spellStart"/>
-      <w:r>
-        <w:t>blender</w:t>
-      </w:r>
-      <w:proofErr w:type="spellEnd"/>
-      <w:r>
-        <w:t xml:space="preserve"> se abrieron los modelos en su formato de origen (.</w:t>
-      </w:r>
-      <w:proofErr w:type="spellStart"/>
-      <w:r>
-        <w:t>fbx</w:t>
-      </w:r>
-      <w:proofErr w:type="spellEnd"/>
-      <w:r>
-        <w:t>, .</w:t>
-      </w:r>
-      <w:proofErr w:type="spellStart"/>
-      <w:r>
-        <w:t>obj</w:t>
-      </w:r>
-      <w:proofErr w:type="spellEnd"/>
-      <w:r>
-        <w:t xml:space="preserve">, </w:t>
-      </w:r>
-      <w:proofErr w:type="spellStart"/>
-      <w:r>
-        <w:t>etc</w:t>
-      </w:r>
-      <w:proofErr w:type="spellEnd"/>
-      <w:r>
-        <w:t>), para cada uno de estos objetos se tuvo que generar sus texturas en formato .</w:t>
-      </w:r>
-      <w:proofErr w:type="spellStart"/>
-      <w:r>
-        <w:t>tga</w:t>
-      </w:r>
-      <w:proofErr w:type="spellEnd"/>
-      <w:r>
-        <w:t xml:space="preserve"> para después aplicarlas a su objeto. Este día se </w:t>
-      </w:r>
-      <w:proofErr w:type="spellStart"/>
-      <w:r>
-        <w:t>trabajo</w:t>
-      </w:r>
-      <w:proofErr w:type="spellEnd"/>
-      <w:r>
-        <w:t xml:space="preserve"> con los modelos del lago, </w:t>
-      </w:r>
-      <w:proofErr w:type="spellStart"/>
-      <w:r>
-        <w:t>marceline</w:t>
-      </w:r>
-      <w:proofErr w:type="spellEnd"/>
-      <w:r>
-        <w:t xml:space="preserve">, </w:t>
-      </w:r>
-      <w:proofErr w:type="spellStart"/>
-      <w:r>
-        <w:t>bernie</w:t>
-      </w:r>
-      <w:proofErr w:type="spellEnd"/>
-      <w:r>
-        <w:t xml:space="preserve">, </w:t>
-      </w:r>
-      <w:proofErr w:type="spellStart"/>
-      <w:r>
-        <w:t>among</w:t>
-      </w:r>
-      <w:proofErr w:type="spellEnd"/>
-      <w:r>
-        <w:t xml:space="preserve"> </w:t>
-      </w:r>
-      <w:proofErr w:type="spellStart"/>
-      <w:r>
-        <w:t>us</w:t>
-      </w:r>
-      <w:proofErr w:type="spellEnd"/>
-      <w:r>
-        <w:t xml:space="preserve">, y </w:t>
-      </w:r>
-      <w:proofErr w:type="spellStart"/>
-      <w:r>
-        <w:t>cheems</w:t>
-      </w:r>
-      <w:proofErr w:type="spellEnd"/>
-      <w:r>
-        <w:t xml:space="preserve"> grande.</w:t>
-      </w:r>
-    </w:p>
-    <w:p>
-      <w:proofErr w:type="spellStart"/>
-      <w:r>
-        <w:t>Sabado</w:t>
-      </w:r>
-      <w:proofErr w:type="spellEnd"/>
-      <w:r>
-        <w:t xml:space="preserve"> 06/11/2021</w:t>
-      </w:r>
-    </w:p>
-    <w:p>
-      <w:r>
-        <w:t>Se continuo con la carga de modelos y el texturizado/</w:t>
-      </w:r>
-      <w:proofErr w:type="spellStart"/>
-      <w:r>
-        <w:t>exportacion</w:t>
-      </w:r>
-      <w:proofErr w:type="spellEnd"/>
-      <w:r>
-        <w:t xml:space="preserve"> en </w:t>
-      </w:r>
-      <w:proofErr w:type="spellStart"/>
-      <w:r>
-        <w:t>blender</w:t>
-      </w:r>
-      <w:proofErr w:type="spellEnd"/>
-      <w:r>
-        <w:t xml:space="preserve"> para los modelos faltantes, este día se </w:t>
-      </w:r>
-      <w:proofErr w:type="spellStart"/>
-      <w:r>
-        <w:t>trabajo</w:t>
-      </w:r>
-      <w:proofErr w:type="spellEnd"/>
-      <w:r>
-        <w:t xml:space="preserve"> con los modelos de </w:t>
-      </w:r>
-      <w:proofErr w:type="spellStart"/>
-      <w:r>
-        <w:t>cheems</w:t>
-      </w:r>
-      <w:proofErr w:type="spellEnd"/>
-      <w:r>
-        <w:t xml:space="preserve"> pequeño, </w:t>
-      </w:r>
-      <w:proofErr w:type="spellStart"/>
-      <w:r>
-        <w:t>knukles</w:t>
-      </w:r>
-      <w:proofErr w:type="spellEnd"/>
-      <w:r>
-        <w:t xml:space="preserve">, </w:t>
-      </w:r>
-      <w:proofErr w:type="spellStart"/>
-      <w:r>
-        <w:t>bang</w:t>
-      </w:r>
-      <w:proofErr w:type="spellEnd"/>
-      <w:r>
-        <w:t xml:space="preserve"> </w:t>
-      </w:r>
-      <w:proofErr w:type="spellStart"/>
-      <w:r>
-        <w:t>girl</w:t>
-      </w:r>
-      <w:proofErr w:type="spellEnd"/>
-      <w:r>
-        <w:t xml:space="preserve">, </w:t>
-      </w:r>
-      <w:proofErr w:type="spellStart"/>
-      <w:r>
-        <w:t>jesus</w:t>
-      </w:r>
-      <w:proofErr w:type="spellEnd"/>
-      <w:r>
-        <w:t xml:space="preserve"> sobre el agua, la pista de baile y los muñecos de nieve.</w:t>
+        <w:t>Se comenzó a poblar el escenario con los primeros modelos de los invitados para lo cual con ayuda del software de blender se abrieron los modelos en su formato de origen (.fbx, .obj, etc), para cada uno de estos objetos se tuvo que generar sus texturas en formato .tga para después aplicarlas a su objeto. Este día se trabajo con los modelos del lago, marceline, bernie, among us, y cheems grande.</w:t>
+      </w:r>
+    </w:p>
+    <w:p>
+      <w:r>
+        <w:t>Sabado 06/11/2021</w:t>
+      </w:r>
+    </w:p>
+    <w:p>
+      <w:r>
+        <w:t>Se continuo con la carga de modelos y el texturizado/exportacion en blender para los modelos faltantes, este día se trabajo con los modelos de cheems pequeño, knukles, bang girl, jesus sobre el agua, la pista de baile y los muñecos de nieve.</w:t>
       </w:r>
     </w:p>
     <w:p>
@@ -261,115 +78,22 @@
         <w:t>buscó</w:t>
       </w:r>
       <w:r>
-        <w:t xml:space="preserve"> el </w:t>
-      </w:r>
-      <w:proofErr w:type="spellStart"/>
-      <w:r>
-        <w:t>skybox</w:t>
-      </w:r>
-      <w:proofErr w:type="spellEnd"/>
-      <w:r>
-        <w:t xml:space="preserve"> de día/noche y se </w:t>
+        <w:t xml:space="preserve"> el skybox de día/noche y se </w:t>
       </w:r>
       <w:r>
         <w:t>aplicó</w:t>
       </w:r>
       <w:r>
-        <w:t xml:space="preserve"> en el proyecto, para hacerlo se exporto cada una de las caras del cubo en formato .</w:t>
-      </w:r>
-      <w:proofErr w:type="spellStart"/>
-      <w:r>
-        <w:t>tga</w:t>
-      </w:r>
-      <w:proofErr w:type="spellEnd"/>
-      <w:r>
-        <w:t xml:space="preserve"> sin canal alfa y de la misma dimensión para cada una de las caras, además de que se </w:t>
-      </w:r>
-      <w:proofErr w:type="spellStart"/>
-      <w:r>
-        <w:t>implemento</w:t>
-      </w:r>
-      <w:proofErr w:type="spellEnd"/>
-      <w:r>
-        <w:t xml:space="preserve"> el mecanismo para el cambio entre estos </w:t>
-      </w:r>
-      <w:proofErr w:type="spellStart"/>
-      <w:r>
-        <w:t>skybox</w:t>
-      </w:r>
-      <w:proofErr w:type="spellEnd"/>
-      <w:r>
-        <w:t xml:space="preserve"> para el ciclo de día y noche al cual se le aplicara la iluminación correspondiente </w:t>
-      </w:r>
-      <w:proofErr w:type="spellStart"/>
-      <w:r>
-        <w:t>mas</w:t>
-      </w:r>
-      <w:proofErr w:type="spellEnd"/>
-      <w:r>
-        <w:t xml:space="preserve"> adelante. </w:t>
+        <w:t xml:space="preserve"> en el proyecto, para hacerlo se exporto cada una de las caras del cubo en formato .tga</w:t>
+      </w:r>
+      <w:r>
+        <w:t xml:space="preserve"> sin canal alfa y de la misma dimensión para cada una de las caras, además de que se implemento el mecanismo para el cambio entre estos skybox para el ciclo de día y noche al cual se le aplicara la iluminación correspondiente mas adelante. </w:t>
       </w:r>
       <w:r>
         <w:t>Además,</w:t>
       </w:r>
       <w:r>
-        <w:t xml:space="preserve"> se </w:t>
-      </w:r>
-      <w:proofErr w:type="spellStart"/>
-      <w:r>
-        <w:t>trabajo</w:t>
-      </w:r>
-      <w:proofErr w:type="spellEnd"/>
-      <w:r>
-        <w:t xml:space="preserve"> con el </w:t>
-      </w:r>
-      <w:proofErr w:type="spellStart"/>
-      <w:r>
-        <w:t>repocitorio</w:t>
-      </w:r>
-      <w:proofErr w:type="spellEnd"/>
-      <w:r>
-        <w:t xml:space="preserve"> de </w:t>
-      </w:r>
-      <w:proofErr w:type="spellStart"/>
-      <w:r>
-        <w:t>github</w:t>
-      </w:r>
-      <w:proofErr w:type="spellEnd"/>
-      <w:r>
-        <w:t xml:space="preserve"> para el cual se están teniendo problemas al momento de subir código, por </w:t>
-      </w:r>
-      <w:proofErr w:type="spellStart"/>
-      <w:r>
-        <w:t>ultimo</w:t>
-      </w:r>
-      <w:proofErr w:type="spellEnd"/>
-      <w:r>
-        <w:t xml:space="preserve"> se </w:t>
-      </w:r>
-      <w:proofErr w:type="spellStart"/>
-      <w:r>
-        <w:t>agrego</w:t>
-      </w:r>
-      <w:proofErr w:type="spellEnd"/>
-      <w:r>
-        <w:t xml:space="preserve"> el modelo de </w:t>
-      </w:r>
-      <w:proofErr w:type="spellStart"/>
-      <w:r>
-        <w:t>Shuba</w:t>
-      </w:r>
-      <w:proofErr w:type="spellEnd"/>
-      <w:r>
-        <w:t xml:space="preserve"> </w:t>
-      </w:r>
-      <w:proofErr w:type="spellStart"/>
-      <w:r>
-        <w:t>duck</w:t>
-      </w:r>
-      <w:proofErr w:type="spellEnd"/>
-      <w:r>
-        <w:t xml:space="preserve"> al escenario.</w:t>
+        <w:t xml:space="preserve"> se trabajo con el repocitorio de github para el cual se están teniendo problemas al momento de subir código, por ultimo se agrego el modelo de Shuba duck al escenario.</w:t>
       </w:r>
     </w:p>
     <w:p>
@@ -382,47 +106,7 @@
         <w:t>Se creo la plantilla para el manual técnico y se</w:t>
       </w:r>
       <w:r>
-        <w:t xml:space="preserve"> subió todo el código a </w:t>
-      </w:r>
-      <w:proofErr w:type="spellStart"/>
-      <w:r>
-        <w:t>github</w:t>
-      </w:r>
-      <w:proofErr w:type="spellEnd"/>
-      <w:r>
-        <w:t xml:space="preserve"> resolviéndose el problema del buffer para archivos grandes, en el proceso también se perdió algo del avance (La carga del </w:t>
-      </w:r>
-      <w:proofErr w:type="spellStart"/>
-      <w:r>
-        <w:t>ultimo</w:t>
-      </w:r>
-      <w:proofErr w:type="spellEnd"/>
-      <w:r>
-        <w:t xml:space="preserve"> modelo del día domingo) debido a un mal uso de los </w:t>
-      </w:r>
-      <w:proofErr w:type="spellStart"/>
-      <w:r>
-        <w:t>commits</w:t>
-      </w:r>
-      <w:proofErr w:type="spellEnd"/>
-      <w:r>
-        <w:t xml:space="preserve">, afortunadamente se </w:t>
-      </w:r>
-      <w:proofErr w:type="spellStart"/>
-      <w:r>
-        <w:t>tenia</w:t>
-      </w:r>
-      <w:proofErr w:type="spellEnd"/>
-      <w:r>
-        <w:t xml:space="preserve"> un respaldo para todo lo que tiene que ver con el </w:t>
-      </w:r>
-      <w:proofErr w:type="gramStart"/>
-      <w:r>
-        <w:t>código</w:t>
-      </w:r>
-      <w:proofErr w:type="gramEnd"/>
-      <w:r>
-        <w:t xml:space="preserve"> pero no se puede decir lo mismo de la carpeta donde se tenían todos los editables de los modelos.</w:t>
+        <w:t xml:space="preserve"> subió todo el código a github resolviéndose el problema del buffer para archivos grandes, en el proceso también se perdió algo del avance (La carga del ultimo modelo del día domingo) debido a un mal uso de los commits, afortunadamente se tenia un respaldo para todo lo que tiene que ver con el código pero no se puede decir lo mismo de la carpeta donde se tenían todos los editables de los modelos.</w:t>
       </w:r>
     </w:p>
     <w:p>
@@ -446,7 +130,16 @@
         <w:t xml:space="preserve">El día de hoy se le aplicaron los colores como texturas al modelo del árbol central, se separado una piedra y las nubes para animaciones que se aplicaran en un futuro. Se crearon 3 luces puntuales que es el máximo de luces que permite mi equipo, dos de ellas las coloque en los postes que marcan entrada y la ultima la coloque mas adelante en el área donde se colocara la piñata a la cual se le agrego la lógica para que encienda con la letra ‘P’ y se apague con la letra ‘L’. </w:t>
       </w:r>
     </w:p>
-    <w:p/>
+    <w:p>
+      <w:r>
+        <w:t>Domingo 14/11/2021</w:t>
+      </w:r>
+    </w:p>
+    <w:p>
+      <w:r>
+        <w:t>Este día se trabajaron con un par de animaciones, la primera de ellas fue la del personaje caminando sobre el agua el cual se desplaza por un polígono de 4 lados, para ello se implemento una sentencia switch-case en cada caso se modificaban componentes de dirección y rotación para el personaje. La segunda de las animaciones fue la animación compleja que seguirían las nubes del escenario la cual se implemento con ayuda de senos y cosenos para describir el desplazamiento en el eje ‘Y’ de subida y bajada asignando una componente de amplitud que multiplicara a las funciones seno y coseno, de igual manera se le agrego una rotación sobre su propio eje ‘Y’ para que giraran alrededor del escenario, se ocupo blender para centrar el origen del modelo.</w:t>
+      </w:r>
+    </w:p>
     <w:p/>
     <w:sectPr>
       <w:pgSz w:w="12240" w:h="15840"/>

</xml_diff>

<commit_message>
Animacion de Marceline y la roca del easter egg
</commit_message>
<xml_diff>
--- a/Documentos/Bitacoras.docx
+++ b/Documentos/Bitacoras.docx
@@ -3,14 +3,24 @@
 <w:document xmlns:wpc="http://schemas.microsoft.com/office/word/2010/wordprocessingCanvas" xmlns:cx="http://schemas.microsoft.com/office/drawing/2014/chartex" xmlns:cx1="http://schemas.microsoft.com/office/drawing/2015/9/8/chartex" xmlns:cx2="http://schemas.microsoft.com/office/drawing/2015/10/21/chartex" xmlns:cx3="http://schemas.microsoft.com/office/drawing/2016/5/9/chartex" xmlns:cx4="http://schemas.microsoft.com/office/drawing/2016/5/10/chartex" xmlns:cx5="http://schemas.microsoft.com/office/drawing/2016/5/11/chartex" xmlns:cx6="http://schemas.microsoft.com/office/drawing/2016/5/12/chartex" xmlns:cx7="http://schemas.microsoft.com/office/drawing/2016/5/13/chartex" xmlns:cx8="http://schemas.microsoft.com/office/drawing/2016/5/14/chartex" xmlns:mc="http://schemas.openxmlformats.org/markup-compatibility/2006" xmlns:aink="http://schemas.microsoft.com/office/drawing/2016/ink" xmlns:am3d="http://schemas.microsoft.com/office/drawing/2017/model3d" xmlns:o="urn:schemas-microsoft-com:office:office" xmlns:r="http://schemas.openxmlformats.org/officeDocument/2006/relationships" xmlns:m="http://schemas.openxmlformats.org/officeDocument/2006/math" xmlns:v="urn:schemas-microsoft-com:vml" xmlns:wp14="http://schemas.microsoft.com/office/word/2010/wordprocessingDrawing" xmlns:wp="http://schemas.openxmlformats.org/drawingml/2006/wordprocessingDrawing" xmlns:w10="urn:schemas-microsoft-com:office:word" xmlns:w="http://schemas.openxmlformats.org/wordprocessingml/2006/main" xmlns:w14="http://schemas.microsoft.com/office/word/2010/wordml" xmlns:w15="http://schemas.microsoft.com/office/word/2012/wordml" xmlns:w16cex="http://schemas.microsoft.com/office/word/2018/wordml/cex" xmlns:w16cid="http://schemas.microsoft.com/office/word/2016/wordml/cid" xmlns:w16="http://schemas.microsoft.com/office/word/2018/wordml" xmlns:w16sdtdh="http://schemas.microsoft.com/office/word/2020/wordml/sdtdatahash" xmlns:w16se="http://schemas.microsoft.com/office/word/2015/wordml/symex" xmlns:wpg="http://schemas.microsoft.com/office/word/2010/wordprocessingGroup" xmlns:wpi="http://schemas.microsoft.com/office/word/2010/wordprocessingInk" xmlns:wne="http://schemas.microsoft.com/office/word/2006/wordml" xmlns:wps="http://schemas.microsoft.com/office/word/2010/wordprocessingShape" mc:Ignorable="w14 w15 w16se w16cid w16 w16cex w16sdtdh wp14">
   <w:body>
     <w:p>
-      <w:r>
-        <w:t>Bitacoras.</w:t>
+      <w:proofErr w:type="spellStart"/>
+      <w:r>
+        <w:t>Bitacoras</w:t>
+      </w:r>
+      <w:proofErr w:type="spellEnd"/>
+      <w:r>
+        <w:t>.</w:t>
       </w:r>
     </w:p>
     <w:p/>
     <w:p>
-      <w:r>
-        <w:t>Miercoles 3/11/2021</w:t>
+      <w:proofErr w:type="spellStart"/>
+      <w:r>
+        <w:t>Miercoles</w:t>
+      </w:r>
+      <w:proofErr w:type="spellEnd"/>
+      <w:r>
+        <w:t xml:space="preserve"> 3/11/2021</w:t>
       </w:r>
     </w:p>
     <w:p>
@@ -39,10 +49,26 @@
     </w:p>
     <w:p>
       <w:r>
-        <w:t>Se monto el codigo b</w:t>
-      </w:r>
-      <w:r>
-        <w:t>ase a partir del código de la practica 8 de iluminación, además de que se comenzó a trabajar para importar el modelo base del terreno. Se tuvieron complicaciones debido a que todos los objetos construidos para este terreno base eran colores solidos y no se tenían texturas por lo cual se tuvieron que buscar imágenes de colores solidos para texturizar esta parte y tener una base.</w:t>
+        <w:t xml:space="preserve">Se monto el </w:t>
+      </w:r>
+      <w:proofErr w:type="spellStart"/>
+      <w:r>
+        <w:t>codigo</w:t>
+      </w:r>
+      <w:proofErr w:type="spellEnd"/>
+      <w:r>
+        <w:t xml:space="preserve"> b</w:t>
+      </w:r>
+      <w:r>
+        <w:t xml:space="preserve">ase a partir del código de la practica 8 de iluminación, además de que se comenzó a trabajar para importar el modelo base del terreno. Se tuvieron complicaciones debido a que todos los objetos construidos para este terreno base eran colores </w:t>
+      </w:r>
+      <w:proofErr w:type="spellStart"/>
+      <w:r>
+        <w:t>solidos</w:t>
+      </w:r>
+      <w:proofErr w:type="spellEnd"/>
+      <w:r>
+        <w:t xml:space="preserve"> y no se tenían texturas por lo cual se tuvieron que buscar imágenes de colores solidos para texturizar esta parte y tener una base.</w:t>
       </w:r>
     </w:p>
     <w:p>
@@ -52,17 +78,174 @@
     </w:p>
     <w:p>
       <w:r>
-        <w:t>Se comenzó a poblar el escenario con los primeros modelos de los invitados para lo cual con ayuda del software de blender se abrieron los modelos en su formato de origen (.fbx, .obj, etc), para cada uno de estos objetos se tuvo que generar sus texturas en formato .tga para después aplicarlas a su objeto. Este día se trabajo con los modelos del lago, marceline, bernie, among us, y cheems grande.</w:t>
-      </w:r>
-    </w:p>
-    <w:p>
-      <w:r>
-        <w:t>Sabado 06/11/2021</w:t>
-      </w:r>
-    </w:p>
-    <w:p>
-      <w:r>
-        <w:t>Se continuo con la carga de modelos y el texturizado/exportacion en blender para los modelos faltantes, este día se trabajo con los modelos de cheems pequeño, knukles, bang girl, jesus sobre el agua, la pista de baile y los muñecos de nieve.</w:t>
+        <w:t xml:space="preserve">Se comenzó a poblar el escenario con los primeros modelos de los invitados para lo cual con ayuda del software de </w:t>
+      </w:r>
+      <w:proofErr w:type="spellStart"/>
+      <w:r>
+        <w:t>blender</w:t>
+      </w:r>
+      <w:proofErr w:type="spellEnd"/>
+      <w:r>
+        <w:t xml:space="preserve"> se abrieron los modelos en su formato de origen (.</w:t>
+      </w:r>
+      <w:proofErr w:type="spellStart"/>
+      <w:r>
+        <w:t>fbx</w:t>
+      </w:r>
+      <w:proofErr w:type="spellEnd"/>
+      <w:r>
+        <w:t>, .</w:t>
+      </w:r>
+      <w:proofErr w:type="spellStart"/>
+      <w:r>
+        <w:t>obj</w:t>
+      </w:r>
+      <w:proofErr w:type="spellEnd"/>
+      <w:r>
+        <w:t xml:space="preserve">, </w:t>
+      </w:r>
+      <w:proofErr w:type="spellStart"/>
+      <w:r>
+        <w:t>etc</w:t>
+      </w:r>
+      <w:proofErr w:type="spellEnd"/>
+      <w:r>
+        <w:t>), para cada uno de estos objetos se tuvo que generar sus texturas en formato .</w:t>
+      </w:r>
+      <w:proofErr w:type="spellStart"/>
+      <w:r>
+        <w:t>tga</w:t>
+      </w:r>
+      <w:proofErr w:type="spellEnd"/>
+      <w:r>
+        <w:t xml:space="preserve"> para después aplicarlas a su objeto. Este día se </w:t>
+      </w:r>
+      <w:proofErr w:type="spellStart"/>
+      <w:r>
+        <w:t>trabajo</w:t>
+      </w:r>
+      <w:proofErr w:type="spellEnd"/>
+      <w:r>
+        <w:t xml:space="preserve"> con los modelos del lago, </w:t>
+      </w:r>
+      <w:proofErr w:type="spellStart"/>
+      <w:r>
+        <w:t>marceline</w:t>
+      </w:r>
+      <w:proofErr w:type="spellEnd"/>
+      <w:r>
+        <w:t xml:space="preserve">, </w:t>
+      </w:r>
+      <w:proofErr w:type="spellStart"/>
+      <w:r>
+        <w:t>bernie</w:t>
+      </w:r>
+      <w:proofErr w:type="spellEnd"/>
+      <w:r>
+        <w:t xml:space="preserve">, </w:t>
+      </w:r>
+      <w:proofErr w:type="spellStart"/>
+      <w:r>
+        <w:t>among</w:t>
+      </w:r>
+      <w:proofErr w:type="spellEnd"/>
+      <w:r>
+        <w:t xml:space="preserve"> </w:t>
+      </w:r>
+      <w:proofErr w:type="spellStart"/>
+      <w:r>
+        <w:t>us</w:t>
+      </w:r>
+      <w:proofErr w:type="spellEnd"/>
+      <w:r>
+        <w:t xml:space="preserve">, y </w:t>
+      </w:r>
+      <w:proofErr w:type="spellStart"/>
+      <w:r>
+        <w:t>cheems</w:t>
+      </w:r>
+      <w:proofErr w:type="spellEnd"/>
+      <w:r>
+        <w:t xml:space="preserve"> grande.</w:t>
+      </w:r>
+    </w:p>
+    <w:p>
+      <w:proofErr w:type="spellStart"/>
+      <w:r>
+        <w:t>Sabado</w:t>
+      </w:r>
+      <w:proofErr w:type="spellEnd"/>
+      <w:r>
+        <w:t xml:space="preserve"> 06/11/2021</w:t>
+      </w:r>
+    </w:p>
+    <w:p>
+      <w:r>
+        <w:t>Se continuo con la carga de modelos y el texturizado/</w:t>
+      </w:r>
+      <w:proofErr w:type="spellStart"/>
+      <w:r>
+        <w:t>exportacion</w:t>
+      </w:r>
+      <w:proofErr w:type="spellEnd"/>
+      <w:r>
+        <w:t xml:space="preserve"> en </w:t>
+      </w:r>
+      <w:proofErr w:type="spellStart"/>
+      <w:r>
+        <w:t>blender</w:t>
+      </w:r>
+      <w:proofErr w:type="spellEnd"/>
+      <w:r>
+        <w:t xml:space="preserve"> para los modelos faltantes, este día se </w:t>
+      </w:r>
+      <w:proofErr w:type="spellStart"/>
+      <w:r>
+        <w:t>trabajo</w:t>
+      </w:r>
+      <w:proofErr w:type="spellEnd"/>
+      <w:r>
+        <w:t xml:space="preserve"> con los modelos de </w:t>
+      </w:r>
+      <w:proofErr w:type="spellStart"/>
+      <w:r>
+        <w:t>cheems</w:t>
+      </w:r>
+      <w:proofErr w:type="spellEnd"/>
+      <w:r>
+        <w:t xml:space="preserve"> pequeño, </w:t>
+      </w:r>
+      <w:proofErr w:type="spellStart"/>
+      <w:r>
+        <w:t>knukles</w:t>
+      </w:r>
+      <w:proofErr w:type="spellEnd"/>
+      <w:r>
+        <w:t xml:space="preserve">, </w:t>
+      </w:r>
+      <w:proofErr w:type="spellStart"/>
+      <w:r>
+        <w:t>bang</w:t>
+      </w:r>
+      <w:proofErr w:type="spellEnd"/>
+      <w:r>
+        <w:t xml:space="preserve"> </w:t>
+      </w:r>
+      <w:proofErr w:type="spellStart"/>
+      <w:r>
+        <w:t>girl</w:t>
+      </w:r>
+      <w:proofErr w:type="spellEnd"/>
+      <w:r>
+        <w:t xml:space="preserve">, </w:t>
+      </w:r>
+      <w:proofErr w:type="spellStart"/>
+      <w:r>
+        <w:t>jesus</w:t>
+      </w:r>
+      <w:proofErr w:type="spellEnd"/>
+      <w:r>
+        <w:t xml:space="preserve"> sobre el agua, la pista de baile y los muñecos de nieve.</w:t>
       </w:r>
     </w:p>
     <w:p>
@@ -78,22 +261,115 @@
         <w:t>buscó</w:t>
       </w:r>
       <w:r>
-        <w:t xml:space="preserve"> el skybox de día/noche y se </w:t>
+        <w:t xml:space="preserve"> el </w:t>
+      </w:r>
+      <w:proofErr w:type="spellStart"/>
+      <w:r>
+        <w:t>skybox</w:t>
+      </w:r>
+      <w:proofErr w:type="spellEnd"/>
+      <w:r>
+        <w:t xml:space="preserve"> de día/noche y se </w:t>
       </w:r>
       <w:r>
         <w:t>aplicó</w:t>
       </w:r>
       <w:r>
-        <w:t xml:space="preserve"> en el proyecto, para hacerlo se exporto cada una de las caras del cubo en formato .tga</w:t>
-      </w:r>
-      <w:r>
-        <w:t xml:space="preserve"> sin canal alfa y de la misma dimensión para cada una de las caras, además de que se implemento el mecanismo para el cambio entre estos skybox para el ciclo de día y noche al cual se le aplicara la iluminación correspondiente mas adelante. </w:t>
+        <w:t xml:space="preserve"> en el proyecto, para hacerlo se exporto cada una de las caras del cubo en formato .</w:t>
+      </w:r>
+      <w:proofErr w:type="spellStart"/>
+      <w:r>
+        <w:t>tga</w:t>
+      </w:r>
+      <w:proofErr w:type="spellEnd"/>
+      <w:r>
+        <w:t xml:space="preserve"> sin canal alfa y de la misma dimensión para cada una de las caras, además de que se </w:t>
+      </w:r>
+      <w:proofErr w:type="spellStart"/>
+      <w:r>
+        <w:t>implemento</w:t>
+      </w:r>
+      <w:proofErr w:type="spellEnd"/>
+      <w:r>
+        <w:t xml:space="preserve"> el mecanismo para el cambio entre estos </w:t>
+      </w:r>
+      <w:proofErr w:type="spellStart"/>
+      <w:r>
+        <w:t>skybox</w:t>
+      </w:r>
+      <w:proofErr w:type="spellEnd"/>
+      <w:r>
+        <w:t xml:space="preserve"> para el ciclo de día y noche al cual se le aplicara la iluminación correspondiente </w:t>
+      </w:r>
+      <w:proofErr w:type="spellStart"/>
+      <w:r>
+        <w:t>mas</w:t>
+      </w:r>
+      <w:proofErr w:type="spellEnd"/>
+      <w:r>
+        <w:t xml:space="preserve"> adelante. </w:t>
       </w:r>
       <w:r>
         <w:t>Además,</w:t>
       </w:r>
       <w:r>
-        <w:t xml:space="preserve"> se trabajo con el repocitorio de github para el cual se están teniendo problemas al momento de subir código, por ultimo se agrego el modelo de Shuba duck al escenario.</w:t>
+        <w:t xml:space="preserve"> se </w:t>
+      </w:r>
+      <w:proofErr w:type="spellStart"/>
+      <w:r>
+        <w:t>trabajo</w:t>
+      </w:r>
+      <w:proofErr w:type="spellEnd"/>
+      <w:r>
+        <w:t xml:space="preserve"> con el </w:t>
+      </w:r>
+      <w:proofErr w:type="spellStart"/>
+      <w:r>
+        <w:t>repocitorio</w:t>
+      </w:r>
+      <w:proofErr w:type="spellEnd"/>
+      <w:r>
+        <w:t xml:space="preserve"> de </w:t>
+      </w:r>
+      <w:proofErr w:type="spellStart"/>
+      <w:r>
+        <w:t>github</w:t>
+      </w:r>
+      <w:proofErr w:type="spellEnd"/>
+      <w:r>
+        <w:t xml:space="preserve"> para el cual se están teniendo problemas al momento de subir código, por </w:t>
+      </w:r>
+      <w:proofErr w:type="spellStart"/>
+      <w:r>
+        <w:t>ultimo</w:t>
+      </w:r>
+      <w:proofErr w:type="spellEnd"/>
+      <w:r>
+        <w:t xml:space="preserve"> se </w:t>
+      </w:r>
+      <w:proofErr w:type="spellStart"/>
+      <w:r>
+        <w:t>agrego</w:t>
+      </w:r>
+      <w:proofErr w:type="spellEnd"/>
+      <w:r>
+        <w:t xml:space="preserve"> el modelo de </w:t>
+      </w:r>
+      <w:proofErr w:type="spellStart"/>
+      <w:r>
+        <w:t>Shuba</w:t>
+      </w:r>
+      <w:proofErr w:type="spellEnd"/>
+      <w:r>
+        <w:t xml:space="preserve"> </w:t>
+      </w:r>
+      <w:proofErr w:type="spellStart"/>
+      <w:r>
+        <w:t>duck</w:t>
+      </w:r>
+      <w:proofErr w:type="spellEnd"/>
+      <w:r>
+        <w:t xml:space="preserve"> al escenario.</w:t>
       </w:r>
     </w:p>
     <w:p>
@@ -106,7 +382,39 @@
         <w:t>Se creo la plantilla para el manual técnico y se</w:t>
       </w:r>
       <w:r>
-        <w:t xml:space="preserve"> subió todo el código a github resolviéndose el problema del buffer para archivos grandes, en el proceso también se perdió algo del avance (La carga del ultimo modelo del día domingo) debido a un mal uso de los commits, afortunadamente se tenia un respaldo para todo lo que tiene que ver con el código pero no se puede decir lo mismo de la carpeta donde se tenían todos los editables de los modelos.</w:t>
+        <w:t xml:space="preserve"> subió todo el código a </w:t>
+      </w:r>
+      <w:proofErr w:type="spellStart"/>
+      <w:r>
+        <w:t>github</w:t>
+      </w:r>
+      <w:proofErr w:type="spellEnd"/>
+      <w:r>
+        <w:t xml:space="preserve"> resolviéndose el problema del buffer para archivos grandes, en el proceso también se perdió algo del avance (La carga del </w:t>
+      </w:r>
+      <w:proofErr w:type="spellStart"/>
+      <w:r>
+        <w:t>ultimo</w:t>
+      </w:r>
+      <w:proofErr w:type="spellEnd"/>
+      <w:r>
+        <w:t xml:space="preserve"> modelo del día domingo) debido a un mal uso de los </w:t>
+      </w:r>
+      <w:proofErr w:type="spellStart"/>
+      <w:r>
+        <w:t>commits</w:t>
+      </w:r>
+      <w:proofErr w:type="spellEnd"/>
+      <w:r>
+        <w:t xml:space="preserve">, afortunadamente se </w:t>
+      </w:r>
+      <w:proofErr w:type="spellStart"/>
+      <w:r>
+        <w:t>tenia</w:t>
+      </w:r>
+      <w:proofErr w:type="spellEnd"/>
+      <w:r>
+        <w:t xml:space="preserve"> un respaldo para todo lo que tiene que ver con el código pero no se puede decir lo mismo de la carpeta donde se tenían todos los editables de los modelos.</w:t>
       </w:r>
     </w:p>
     <w:p>
@@ -127,7 +435,13 @@
     </w:p>
     <w:p>
       <w:r>
-        <w:t xml:space="preserve">El día de hoy se le aplicaron los colores como texturas al modelo del árbol central, se separado una piedra y las nubes para animaciones que se aplicaran en un futuro. Se crearon 3 luces puntuales que es el máximo de luces que permite mi equipo, dos de ellas las coloque en los postes que marcan entrada y la ultima la coloque mas adelante en el área donde se colocara la piñata a la cual se le agrego la lógica para que encienda con la letra ‘P’ y se apague con la letra ‘L’. </w:t>
+        <w:t xml:space="preserve">El día de hoy se le aplicaron los colores como texturas al modelo del árbol central, se separado una piedra y las nubes para animaciones que se aplicaran en un futuro. Se crearon 3 luces puntuales que es el máximo de luces que permite mi equipo, dos de ellas las coloque en los postes que marcan entrada y la ultima la coloque </w:t>
+      </w:r>
+      <w:r>
+        <w:t>más</w:t>
+      </w:r>
+      <w:r>
+        <w:t xml:space="preserve"> adelante en el área donde se colocara la piñata a la cual se le agrego la lógica para que encienda con la letra ‘P’ y se apague con la letra ‘L’. </w:t>
       </w:r>
     </w:p>
     <w:p>
@@ -137,7 +451,82 @@
     </w:p>
     <w:p>
       <w:r>
-        <w:t>Este día se trabajaron con un par de animaciones, la primera de ellas fue la del personaje caminando sobre el agua el cual se desplaza por un polígono de 4 lados, para ello se implemento una sentencia switch-case en cada caso se modificaban componentes de dirección y rotación para el personaje. La segunda de las animaciones fue la animación compleja que seguirían las nubes del escenario la cual se implemento con ayuda de senos y cosenos para describir el desplazamiento en el eje ‘Y’ de subida y bajada asignando una componente de amplitud que multiplicara a las funciones seno y coseno, de igual manera se le agrego una rotación sobre su propio eje ‘Y’ para que giraran alrededor del escenario, se ocupo blender para centrar el origen del modelo.</w:t>
+        <w:t xml:space="preserve">Este día se trabajaron con un par de animaciones, la primera de ellas fue la del personaje caminando sobre el agua el cual se desplaza por un polígono de 4 lados, para ello se </w:t>
+      </w:r>
+      <w:r>
+        <w:t>implementó</w:t>
+      </w:r>
+      <w:r>
+        <w:t xml:space="preserve"> una sentencia switch-case en cada caso se modificaban componentes de dirección y rotación para el personaje. La segunda de las animaciones fue la animación compleja que seguirían las nubes del escenario la cual se </w:t>
+      </w:r>
+      <w:r>
+        <w:t>implementó</w:t>
+      </w:r>
+      <w:r>
+        <w:t xml:space="preserve"> con ayuda de senos y cosenos para describir el desplazamiento en el eje ‘Y’ de subida y bajada asignando una componente de amplitud que multiplicara a las funciones seno y coseno, de igual manera se le agrego una rotación sobre su propio eje ‘Y’ para que giraran alrededor del escenario, se </w:t>
+      </w:r>
+      <w:r>
+        <w:t>ocupó</w:t>
+      </w:r>
+      <w:r>
+        <w:t xml:space="preserve"> </w:t>
+      </w:r>
+      <w:proofErr w:type="spellStart"/>
+      <w:r>
+        <w:t>blender</w:t>
+      </w:r>
+      <w:proofErr w:type="spellEnd"/>
+      <w:r>
+        <w:t xml:space="preserve"> para centrar el origen del modelo.</w:t>
+      </w:r>
+    </w:p>
+    <w:p>
+      <w:r>
+        <w:t>Lunes 15/11/2021</w:t>
+      </w:r>
+    </w:p>
+    <w:p>
+      <w:r>
+        <w:t xml:space="preserve">El día de hoy se trabajó con la animación compleja de la roca que revela el </w:t>
+      </w:r>
+      <w:proofErr w:type="spellStart"/>
+      <w:r>
+        <w:t>easter</w:t>
+      </w:r>
+      <w:proofErr w:type="spellEnd"/>
+      <w:r>
+        <w:t xml:space="preserve"> </w:t>
+      </w:r>
+      <w:proofErr w:type="spellStart"/>
+      <w:r>
+        <w:t>egg</w:t>
+      </w:r>
+      <w:proofErr w:type="spellEnd"/>
+      <w:r>
+        <w:t>, inicialmente se planeaba que fuera animación básica, pero a medio procedimiento se me ocurrió que se le podía agregar una caída en forma de parábola que fuera a dar a otro lugar en el escenario</w:t>
+      </w:r>
+      <w:r>
+        <w:t xml:space="preserve">, se tuvo que centrar </w:t>
+      </w:r>
+      <w:r>
+        <w:t xml:space="preserve">en el origen </w:t>
+      </w:r>
+      <w:r>
+        <w:t xml:space="preserve">el modelo de la roca con </w:t>
+      </w:r>
+      <w:proofErr w:type="spellStart"/>
+      <w:r>
+        <w:t>blender</w:t>
+      </w:r>
+      <w:proofErr w:type="spellEnd"/>
+      <w:r>
+        <w:t xml:space="preserve">. Además, se hizo una animación extra de Marceline algo sencilla la cual se encontraba suspendida en el </w:t>
+      </w:r>
+      <w:r>
+        <w:t>aire,</w:t>
+      </w:r>
+      <w:r>
+        <w:t xml:space="preserve"> pero fija, se le agrego un coseno para hacer el efecto de ir y venir en el aire parecido al de la serie.</w:t>
       </w:r>
     </w:p>
     <w:p/>

</xml_diff>

<commit_message>
Luces puntuales y direccional para ciclo dia-noche
</commit_message>
<xml_diff>
--- a/Documentos/Bitacoras.docx
+++ b/Documentos/Bitacoras.docx
@@ -414,7 +414,15 @@
       </w:r>
       <w:proofErr w:type="spellEnd"/>
       <w:r>
-        <w:t xml:space="preserve"> un respaldo para todo lo que tiene que ver con el código pero no se puede decir lo mismo de la carpeta donde se tenían todos los editables de los modelos.</w:t>
+        <w:t xml:space="preserve"> un respaldo para todo lo que tiene que ver con el </w:t>
+      </w:r>
+      <w:proofErr w:type="gramStart"/>
+      <w:r>
+        <w:t>código</w:t>
+      </w:r>
+      <w:proofErr w:type="gramEnd"/>
+      <w:r>
+        <w:t xml:space="preserve"> pero no se puede decir lo mismo de la carpeta donde se tenían todos los editables de los modelos.</w:t>
       </w:r>
     </w:p>
     <w:p>
@@ -527,6 +535,32 @@
       </w:r>
       <w:r>
         <w:t xml:space="preserve"> pero fija, se le agrego un coseno para hacer el efecto de ir y venir en el aire parecido al de la serie.</w:t>
+      </w:r>
+    </w:p>
+    <w:p>
+      <w:r>
+        <w:t>Martes 16/11/2021</w:t>
+      </w:r>
+    </w:p>
+    <w:p>
+      <w:r>
+        <w:t xml:space="preserve">Se trabajo en terminar el ciclo de día y noche agregando las modificaciones a las luces, tanto las de tipo puntual como la direccional, para ello se implementó un método llamado </w:t>
+      </w:r>
+      <w:proofErr w:type="spellStart"/>
+      <w:r>
+        <w:t>setLight</w:t>
+      </w:r>
+      <w:proofErr w:type="spellEnd"/>
+      <w:r>
+        <w:t xml:space="preserve"> el cual modifica el color de las luces en la definición de la clase padre Light ya que planeo utilizar este método en el espectáculo de luces de la pista de baile. Para la luz de día y noche se modifica el color de las luces y se implemento un mecanismo basado en un numero entero para mandar al </w:t>
+      </w:r>
+      <w:proofErr w:type="spellStart"/>
+      <w:r>
+        <w:t>shader</w:t>
+      </w:r>
+      <w:proofErr w:type="spellEnd"/>
+      <w:r>
+        <w:t xml:space="preserve"> las luces puntuales al momento de anochecer. </w:t>
       </w:r>
     </w:p>
     <w:p/>

</xml_diff>

<commit_message>
Camaras al piso, areras y libre
</commit_message>
<xml_diff>
--- a/Documentos/Bitacoras.docx
+++ b/Documentos/Bitacoras.docx
@@ -414,15 +414,7 @@
       </w:r>
       <w:proofErr w:type="spellEnd"/>
       <w:r>
-        <w:t xml:space="preserve"> un respaldo para todo lo que tiene que ver con el </w:t>
-      </w:r>
-      <w:proofErr w:type="gramStart"/>
-      <w:r>
-        <w:t>código</w:t>
-      </w:r>
-      <w:proofErr w:type="gramEnd"/>
-      <w:r>
-        <w:t xml:space="preserve"> pero no se puede decir lo mismo de la carpeta donde se tenían todos los editables de los modelos.</w:t>
+        <w:t xml:space="preserve"> un respaldo para todo lo que tiene que ver con el código pero no se puede decir lo mismo de la carpeta donde se tenían todos los editables de los modelos.</w:t>
       </w:r>
     </w:p>
     <w:p>
@@ -561,6 +553,44 @@
       <w:proofErr w:type="spellEnd"/>
       <w:r>
         <w:t xml:space="preserve"> las luces puntuales al momento de anochecer. </w:t>
+      </w:r>
+    </w:p>
+    <w:p>
+      <w:r>
+        <w:t>Miércoles 17/11/2021</w:t>
+      </w:r>
+    </w:p>
+    <w:p>
+      <w:r>
+        <w:t xml:space="preserve">Este día se trabajo con las diferentes cámaras que se implementaron así como el mecanismo de cambio entre estas por teclado, al final fueron 3 cámaras ligadas al piso ya que se tenían varios relieves en el terreno base (Acción con las teclas Z, X, C), una cámara libre (Acción con la tecla B) y la otra cámara en la que se trabajo fue con la cámara aérea </w:t>
+      </w:r>
+      <w:r>
+        <w:t xml:space="preserve">(Acción con la tecla </w:t>
+      </w:r>
+      <w:r>
+        <w:t>V</w:t>
+      </w:r>
+      <w:r>
+        <w:t xml:space="preserve">) </w:t>
+      </w:r>
+      <w:r>
+        <w:t xml:space="preserve"> para la cual se modifico el vector up y </w:t>
+      </w:r>
+      <w:proofErr w:type="spellStart"/>
+      <w:r>
+        <w:t>view</w:t>
+      </w:r>
+      <w:proofErr w:type="spellEnd"/>
+      <w:r>
+        <w:t xml:space="preserve"> de la cámara cuando llamaba a </w:t>
+      </w:r>
+      <w:proofErr w:type="spellStart"/>
+      <w:r>
+        <w:t>LookAt</w:t>
+      </w:r>
+      <w:proofErr w:type="spellEnd"/>
+      <w:r>
+        <w:t>,.</w:t>
       </w:r>
     </w:p>
     <w:p/>

</xml_diff>

<commit_message>
Show de luces y decoracion del piso
</commit_message>
<xml_diff>
--- a/Documentos/Bitacoras.docx
+++ b/Documentos/Bitacoras.docx
@@ -3,24 +3,14 @@
 <w:document xmlns:wpc="http://schemas.microsoft.com/office/word/2010/wordprocessingCanvas" xmlns:cx="http://schemas.microsoft.com/office/drawing/2014/chartex" xmlns:cx1="http://schemas.microsoft.com/office/drawing/2015/9/8/chartex" xmlns:cx2="http://schemas.microsoft.com/office/drawing/2015/10/21/chartex" xmlns:cx3="http://schemas.microsoft.com/office/drawing/2016/5/9/chartex" xmlns:cx4="http://schemas.microsoft.com/office/drawing/2016/5/10/chartex" xmlns:cx5="http://schemas.microsoft.com/office/drawing/2016/5/11/chartex" xmlns:cx6="http://schemas.microsoft.com/office/drawing/2016/5/12/chartex" xmlns:cx7="http://schemas.microsoft.com/office/drawing/2016/5/13/chartex" xmlns:cx8="http://schemas.microsoft.com/office/drawing/2016/5/14/chartex" xmlns:mc="http://schemas.openxmlformats.org/markup-compatibility/2006" xmlns:aink="http://schemas.microsoft.com/office/drawing/2016/ink" xmlns:am3d="http://schemas.microsoft.com/office/drawing/2017/model3d" xmlns:o="urn:schemas-microsoft-com:office:office" xmlns:r="http://schemas.openxmlformats.org/officeDocument/2006/relationships" xmlns:m="http://schemas.openxmlformats.org/officeDocument/2006/math" xmlns:v="urn:schemas-microsoft-com:vml" xmlns:wp14="http://schemas.microsoft.com/office/word/2010/wordprocessingDrawing" xmlns:wp="http://schemas.openxmlformats.org/drawingml/2006/wordprocessingDrawing" xmlns:w10="urn:schemas-microsoft-com:office:word" xmlns:w="http://schemas.openxmlformats.org/wordprocessingml/2006/main" xmlns:w14="http://schemas.microsoft.com/office/word/2010/wordml" xmlns:w15="http://schemas.microsoft.com/office/word/2012/wordml" xmlns:w16cex="http://schemas.microsoft.com/office/word/2018/wordml/cex" xmlns:w16cid="http://schemas.microsoft.com/office/word/2016/wordml/cid" xmlns:w16="http://schemas.microsoft.com/office/word/2018/wordml" xmlns:w16sdtdh="http://schemas.microsoft.com/office/word/2020/wordml/sdtdatahash" xmlns:w16se="http://schemas.microsoft.com/office/word/2015/wordml/symex" xmlns:wpg="http://schemas.microsoft.com/office/word/2010/wordprocessingGroup" xmlns:wpi="http://schemas.microsoft.com/office/word/2010/wordprocessingInk" xmlns:wne="http://schemas.microsoft.com/office/word/2006/wordml" xmlns:wps="http://schemas.microsoft.com/office/word/2010/wordprocessingShape" mc:Ignorable="w14 w15 w16se w16cid w16 w16cex w16sdtdh wp14">
   <w:body>
     <w:p>
-      <w:proofErr w:type="spellStart"/>
-      <w:r>
-        <w:t>Bitacoras</w:t>
-      </w:r>
-      <w:proofErr w:type="spellEnd"/>
-      <w:r>
-        <w:t>.</w:t>
+      <w:r>
+        <w:t>Bitacoras.</w:t>
       </w:r>
     </w:p>
     <w:p/>
     <w:p>
-      <w:proofErr w:type="spellStart"/>
-      <w:r>
-        <w:t>Miercoles</w:t>
-      </w:r>
-      <w:proofErr w:type="spellEnd"/>
-      <w:r>
-        <w:t xml:space="preserve"> 3/11/2021</w:t>
+      <w:r>
+        <w:t>Miercoles 3/11/2021</w:t>
       </w:r>
     </w:p>
     <w:p>
@@ -49,26 +39,10 @@
     </w:p>
     <w:p>
       <w:r>
-        <w:t xml:space="preserve">Se monto el </w:t>
-      </w:r>
-      <w:proofErr w:type="spellStart"/>
-      <w:r>
-        <w:t>codigo</w:t>
-      </w:r>
-      <w:proofErr w:type="spellEnd"/>
-      <w:r>
-        <w:t xml:space="preserve"> b</w:t>
-      </w:r>
-      <w:r>
-        <w:t xml:space="preserve">ase a partir del código de la practica 8 de iluminación, además de que se comenzó a trabajar para importar el modelo base del terreno. Se tuvieron complicaciones debido a que todos los objetos construidos para este terreno base eran colores </w:t>
-      </w:r>
-      <w:proofErr w:type="spellStart"/>
-      <w:r>
-        <w:t>solidos</w:t>
-      </w:r>
-      <w:proofErr w:type="spellEnd"/>
-      <w:r>
-        <w:t xml:space="preserve"> y no se tenían texturas por lo cual se tuvieron que buscar imágenes de colores solidos para texturizar esta parte y tener una base.</w:t>
+        <w:t>Se monto el codigo b</w:t>
+      </w:r>
+      <w:r>
+        <w:t>ase a partir del código de la practica 8 de iluminación, además de que se comenzó a trabajar para importar el modelo base del terreno. Se tuvieron complicaciones debido a que todos los objetos construidos para este terreno base eran colores solidos y no se tenían texturas por lo cual se tuvieron que buscar imágenes de colores solidos para texturizar esta parte y tener una base.</w:t>
       </w:r>
     </w:p>
     <w:p>
@@ -78,174 +52,17 @@
     </w:p>
     <w:p>
       <w:r>
-        <w:t xml:space="preserve">Se comenzó a poblar el escenario con los primeros modelos de los invitados para lo cual con ayuda del software de </w:t>
-      </w:r>
-      <w:proofErr w:type="spellStart"/>
-      <w:r>
-        <w:t>blender</w:t>
-      </w:r>
-      <w:proofErr w:type="spellEnd"/>
-      <w:r>
-        <w:t xml:space="preserve"> se abrieron los modelos en su formato de origen (.</w:t>
-      </w:r>
-      <w:proofErr w:type="spellStart"/>
-      <w:r>
-        <w:t>fbx</w:t>
-      </w:r>
-      <w:proofErr w:type="spellEnd"/>
-      <w:r>
-        <w:t>, .</w:t>
-      </w:r>
-      <w:proofErr w:type="spellStart"/>
-      <w:r>
-        <w:t>obj</w:t>
-      </w:r>
-      <w:proofErr w:type="spellEnd"/>
-      <w:r>
-        <w:t xml:space="preserve">, </w:t>
-      </w:r>
-      <w:proofErr w:type="spellStart"/>
-      <w:r>
-        <w:t>etc</w:t>
-      </w:r>
-      <w:proofErr w:type="spellEnd"/>
-      <w:r>
-        <w:t>), para cada uno de estos objetos se tuvo que generar sus texturas en formato .</w:t>
-      </w:r>
-      <w:proofErr w:type="spellStart"/>
-      <w:r>
-        <w:t>tga</w:t>
-      </w:r>
-      <w:proofErr w:type="spellEnd"/>
-      <w:r>
-        <w:t xml:space="preserve"> para después aplicarlas a su objeto. Este día se </w:t>
-      </w:r>
-      <w:proofErr w:type="spellStart"/>
-      <w:r>
-        <w:t>trabajo</w:t>
-      </w:r>
-      <w:proofErr w:type="spellEnd"/>
-      <w:r>
-        <w:t xml:space="preserve"> con los modelos del lago, </w:t>
-      </w:r>
-      <w:proofErr w:type="spellStart"/>
-      <w:r>
-        <w:t>marceline</w:t>
-      </w:r>
-      <w:proofErr w:type="spellEnd"/>
-      <w:r>
-        <w:t xml:space="preserve">, </w:t>
-      </w:r>
-      <w:proofErr w:type="spellStart"/>
-      <w:r>
-        <w:t>bernie</w:t>
-      </w:r>
-      <w:proofErr w:type="spellEnd"/>
-      <w:r>
-        <w:t xml:space="preserve">, </w:t>
-      </w:r>
-      <w:proofErr w:type="spellStart"/>
-      <w:r>
-        <w:t>among</w:t>
-      </w:r>
-      <w:proofErr w:type="spellEnd"/>
-      <w:r>
-        <w:t xml:space="preserve"> </w:t>
-      </w:r>
-      <w:proofErr w:type="spellStart"/>
-      <w:r>
-        <w:t>us</w:t>
-      </w:r>
-      <w:proofErr w:type="spellEnd"/>
-      <w:r>
-        <w:t xml:space="preserve">, y </w:t>
-      </w:r>
-      <w:proofErr w:type="spellStart"/>
-      <w:r>
-        <w:t>cheems</w:t>
-      </w:r>
-      <w:proofErr w:type="spellEnd"/>
-      <w:r>
-        <w:t xml:space="preserve"> grande.</w:t>
-      </w:r>
-    </w:p>
-    <w:p>
-      <w:proofErr w:type="spellStart"/>
-      <w:r>
-        <w:t>Sabado</w:t>
-      </w:r>
-      <w:proofErr w:type="spellEnd"/>
-      <w:r>
-        <w:t xml:space="preserve"> 06/11/2021</w:t>
-      </w:r>
-    </w:p>
-    <w:p>
-      <w:r>
-        <w:t>Se continuo con la carga de modelos y el texturizado/</w:t>
-      </w:r>
-      <w:proofErr w:type="spellStart"/>
-      <w:r>
-        <w:t>exportacion</w:t>
-      </w:r>
-      <w:proofErr w:type="spellEnd"/>
-      <w:r>
-        <w:t xml:space="preserve"> en </w:t>
-      </w:r>
-      <w:proofErr w:type="spellStart"/>
-      <w:r>
-        <w:t>blender</w:t>
-      </w:r>
-      <w:proofErr w:type="spellEnd"/>
-      <w:r>
-        <w:t xml:space="preserve"> para los modelos faltantes, este día se </w:t>
-      </w:r>
-      <w:proofErr w:type="spellStart"/>
-      <w:r>
-        <w:t>trabajo</w:t>
-      </w:r>
-      <w:proofErr w:type="spellEnd"/>
-      <w:r>
-        <w:t xml:space="preserve"> con los modelos de </w:t>
-      </w:r>
-      <w:proofErr w:type="spellStart"/>
-      <w:r>
-        <w:t>cheems</w:t>
-      </w:r>
-      <w:proofErr w:type="spellEnd"/>
-      <w:r>
-        <w:t xml:space="preserve"> pequeño, </w:t>
-      </w:r>
-      <w:proofErr w:type="spellStart"/>
-      <w:r>
-        <w:t>knukles</w:t>
-      </w:r>
-      <w:proofErr w:type="spellEnd"/>
-      <w:r>
-        <w:t xml:space="preserve">, </w:t>
-      </w:r>
-      <w:proofErr w:type="spellStart"/>
-      <w:r>
-        <w:t>bang</w:t>
-      </w:r>
-      <w:proofErr w:type="spellEnd"/>
-      <w:r>
-        <w:t xml:space="preserve"> </w:t>
-      </w:r>
-      <w:proofErr w:type="spellStart"/>
-      <w:r>
-        <w:t>girl</w:t>
-      </w:r>
-      <w:proofErr w:type="spellEnd"/>
-      <w:r>
-        <w:t xml:space="preserve">, </w:t>
-      </w:r>
-      <w:proofErr w:type="spellStart"/>
-      <w:r>
-        <w:t>jesus</w:t>
-      </w:r>
-      <w:proofErr w:type="spellEnd"/>
-      <w:r>
-        <w:t xml:space="preserve"> sobre el agua, la pista de baile y los muñecos de nieve.</w:t>
+        <w:t>Se comenzó a poblar el escenario con los primeros modelos de los invitados para lo cual con ayuda del software de blender se abrieron los modelos en su formato de origen (.fbx, .obj, etc), para cada uno de estos objetos se tuvo que generar sus texturas en formato .tga para después aplicarlas a su objeto. Este día se trabajo con los modelos del lago, marceline, bernie, among us, y cheems grande.</w:t>
+      </w:r>
+    </w:p>
+    <w:p>
+      <w:r>
+        <w:t>Sabado 06/11/2021</w:t>
+      </w:r>
+    </w:p>
+    <w:p>
+      <w:r>
+        <w:t>Se continuo con la carga de modelos y el texturizado/exportacion en blender para los modelos faltantes, este día se trabajo con los modelos de cheems pequeño, knukles, bang girl, jesus sobre el agua, la pista de baile y los muñecos de nieve.</w:t>
       </w:r>
     </w:p>
     <w:p>
@@ -261,115 +78,22 @@
         <w:t>buscó</w:t>
       </w:r>
       <w:r>
-        <w:t xml:space="preserve"> el </w:t>
-      </w:r>
-      <w:proofErr w:type="spellStart"/>
-      <w:r>
-        <w:t>skybox</w:t>
-      </w:r>
-      <w:proofErr w:type="spellEnd"/>
-      <w:r>
-        <w:t xml:space="preserve"> de día/noche y se </w:t>
+        <w:t xml:space="preserve"> el skybox de día/noche y se </w:t>
       </w:r>
       <w:r>
         <w:t>aplicó</w:t>
       </w:r>
       <w:r>
-        <w:t xml:space="preserve"> en el proyecto, para hacerlo se exporto cada una de las caras del cubo en formato .</w:t>
-      </w:r>
-      <w:proofErr w:type="spellStart"/>
-      <w:r>
-        <w:t>tga</w:t>
-      </w:r>
-      <w:proofErr w:type="spellEnd"/>
-      <w:r>
-        <w:t xml:space="preserve"> sin canal alfa y de la misma dimensión para cada una de las caras, además de que se </w:t>
-      </w:r>
-      <w:proofErr w:type="spellStart"/>
-      <w:r>
-        <w:t>implemento</w:t>
-      </w:r>
-      <w:proofErr w:type="spellEnd"/>
-      <w:r>
-        <w:t xml:space="preserve"> el mecanismo para el cambio entre estos </w:t>
-      </w:r>
-      <w:proofErr w:type="spellStart"/>
-      <w:r>
-        <w:t>skybox</w:t>
-      </w:r>
-      <w:proofErr w:type="spellEnd"/>
-      <w:r>
-        <w:t xml:space="preserve"> para el ciclo de día y noche al cual se le aplicara la iluminación correspondiente </w:t>
-      </w:r>
-      <w:proofErr w:type="spellStart"/>
-      <w:r>
-        <w:t>mas</w:t>
-      </w:r>
-      <w:proofErr w:type="spellEnd"/>
-      <w:r>
-        <w:t xml:space="preserve"> adelante. </w:t>
+        <w:t xml:space="preserve"> en el proyecto, para hacerlo se exporto cada una de las caras del cubo en formato .tga</w:t>
+      </w:r>
+      <w:r>
+        <w:t xml:space="preserve"> sin canal alfa y de la misma dimensión para cada una de las caras, además de que se implemento el mecanismo para el cambio entre estos skybox para el ciclo de día y noche al cual se le aplicara la iluminación correspondiente mas adelante. </w:t>
       </w:r>
       <w:r>
         <w:t>Además,</w:t>
       </w:r>
       <w:r>
-        <w:t xml:space="preserve"> se </w:t>
-      </w:r>
-      <w:proofErr w:type="spellStart"/>
-      <w:r>
-        <w:t>trabajo</w:t>
-      </w:r>
-      <w:proofErr w:type="spellEnd"/>
-      <w:r>
-        <w:t xml:space="preserve"> con el </w:t>
-      </w:r>
-      <w:proofErr w:type="spellStart"/>
-      <w:r>
-        <w:t>repocitorio</w:t>
-      </w:r>
-      <w:proofErr w:type="spellEnd"/>
-      <w:r>
-        <w:t xml:space="preserve"> de </w:t>
-      </w:r>
-      <w:proofErr w:type="spellStart"/>
-      <w:r>
-        <w:t>github</w:t>
-      </w:r>
-      <w:proofErr w:type="spellEnd"/>
-      <w:r>
-        <w:t xml:space="preserve"> para el cual se están teniendo problemas al momento de subir código, por </w:t>
-      </w:r>
-      <w:proofErr w:type="spellStart"/>
-      <w:r>
-        <w:t>ultimo</w:t>
-      </w:r>
-      <w:proofErr w:type="spellEnd"/>
-      <w:r>
-        <w:t xml:space="preserve"> se </w:t>
-      </w:r>
-      <w:proofErr w:type="spellStart"/>
-      <w:r>
-        <w:t>agrego</w:t>
-      </w:r>
-      <w:proofErr w:type="spellEnd"/>
-      <w:r>
-        <w:t xml:space="preserve"> el modelo de </w:t>
-      </w:r>
-      <w:proofErr w:type="spellStart"/>
-      <w:r>
-        <w:t>Shuba</w:t>
-      </w:r>
-      <w:proofErr w:type="spellEnd"/>
-      <w:r>
-        <w:t xml:space="preserve"> </w:t>
-      </w:r>
-      <w:proofErr w:type="spellStart"/>
-      <w:r>
-        <w:t>duck</w:t>
-      </w:r>
-      <w:proofErr w:type="spellEnd"/>
-      <w:r>
-        <w:t xml:space="preserve"> al escenario.</w:t>
+        <w:t xml:space="preserve"> se trabajo con el repocitorio de github para el cual se están teniendo problemas al momento de subir código, por ultimo se agrego el modelo de Shuba duck al escenario.</w:t>
       </w:r>
     </w:p>
     <w:p>
@@ -382,39 +106,7 @@
         <w:t>Se creo la plantilla para el manual técnico y se</w:t>
       </w:r>
       <w:r>
-        <w:t xml:space="preserve"> subió todo el código a </w:t>
-      </w:r>
-      <w:proofErr w:type="spellStart"/>
-      <w:r>
-        <w:t>github</w:t>
-      </w:r>
-      <w:proofErr w:type="spellEnd"/>
-      <w:r>
-        <w:t xml:space="preserve"> resolviéndose el problema del buffer para archivos grandes, en el proceso también se perdió algo del avance (La carga del </w:t>
-      </w:r>
-      <w:proofErr w:type="spellStart"/>
-      <w:r>
-        <w:t>ultimo</w:t>
-      </w:r>
-      <w:proofErr w:type="spellEnd"/>
-      <w:r>
-        <w:t xml:space="preserve"> modelo del día domingo) debido a un mal uso de los </w:t>
-      </w:r>
-      <w:proofErr w:type="spellStart"/>
-      <w:r>
-        <w:t>commits</w:t>
-      </w:r>
-      <w:proofErr w:type="spellEnd"/>
-      <w:r>
-        <w:t xml:space="preserve">, afortunadamente se </w:t>
-      </w:r>
-      <w:proofErr w:type="spellStart"/>
-      <w:r>
-        <w:t>tenia</w:t>
-      </w:r>
-      <w:proofErr w:type="spellEnd"/>
-      <w:r>
-        <w:t xml:space="preserve"> un respaldo para todo lo que tiene que ver con el código pero no se puede decir lo mismo de la carpeta donde se tenían todos los editables de los modelos.</w:t>
+        <w:t xml:space="preserve"> subió todo el código a github resolviéndose el problema del buffer para archivos grandes, en el proceso también se perdió algo del avance (La carga del ultimo modelo del día domingo) debido a un mal uso de los commits, afortunadamente se tenia un respaldo para todo lo que tiene que ver con el código pero no se puede decir lo mismo de la carpeta donde se tenían todos los editables de los modelos.</w:t>
       </w:r>
     </w:p>
     <w:p>
@@ -469,15 +161,7 @@
         <w:t>ocupó</w:t>
       </w:r>
       <w:r>
-        <w:t xml:space="preserve"> </w:t>
-      </w:r>
-      <w:proofErr w:type="spellStart"/>
-      <w:r>
-        <w:t>blender</w:t>
-      </w:r>
-      <w:proofErr w:type="spellEnd"/>
-      <w:r>
-        <w:t xml:space="preserve"> para centrar el origen del modelo.</w:t>
+        <w:t xml:space="preserve"> blender para centrar el origen del modelo.</w:t>
       </w:r>
     </w:p>
     <w:p>
@@ -487,23 +171,7 @@
     </w:p>
     <w:p>
       <w:r>
-        <w:t xml:space="preserve">El día de hoy se trabajó con la animación compleja de la roca que revela el </w:t>
-      </w:r>
-      <w:proofErr w:type="spellStart"/>
-      <w:r>
-        <w:t>easter</w:t>
-      </w:r>
-      <w:proofErr w:type="spellEnd"/>
-      <w:r>
-        <w:t xml:space="preserve"> </w:t>
-      </w:r>
-      <w:proofErr w:type="spellStart"/>
-      <w:r>
-        <w:t>egg</w:t>
-      </w:r>
-      <w:proofErr w:type="spellEnd"/>
-      <w:r>
-        <w:t>, inicialmente se planeaba que fuera animación básica, pero a medio procedimiento se me ocurrió que se le podía agregar una caída en forma de parábola que fuera a dar a otro lugar en el escenario</w:t>
+        <w:t>El día de hoy se trabajó con la animación compleja de la roca que revela el easter egg, inicialmente se planeaba que fuera animación básica, pero a medio procedimiento se me ocurrió que se le podía agregar una caída en forma de parábola que fuera a dar a otro lugar en el escenario</w:t>
       </w:r>
       <w:r>
         <w:t xml:space="preserve">, se tuvo que centrar </w:t>
@@ -512,13 +180,8 @@
         <w:t xml:space="preserve">en el origen </w:t>
       </w:r>
       <w:r>
-        <w:t xml:space="preserve">el modelo de la roca con </w:t>
-      </w:r>
-      <w:proofErr w:type="spellStart"/>
-      <w:r>
-        <w:t>blender</w:t>
-      </w:r>
-      <w:proofErr w:type="spellEnd"/>
+        <w:t>el modelo de la roca con blender</w:t>
+      </w:r>
       <w:r>
         <w:t xml:space="preserve">. Además, se hizo una animación extra de Marceline algo sencilla la cual se encontraba suspendida en el </w:t>
       </w:r>
@@ -536,23 +199,7 @@
     </w:p>
     <w:p>
       <w:r>
-        <w:t xml:space="preserve">Se trabajo en terminar el ciclo de día y noche agregando las modificaciones a las luces, tanto las de tipo puntual como la direccional, para ello se implementó un método llamado </w:t>
-      </w:r>
-      <w:proofErr w:type="spellStart"/>
-      <w:r>
-        <w:t>setLight</w:t>
-      </w:r>
-      <w:proofErr w:type="spellEnd"/>
-      <w:r>
-        <w:t xml:space="preserve"> el cual modifica el color de las luces en la definición de la clase padre Light ya que planeo utilizar este método en el espectáculo de luces de la pista de baile. Para la luz de día y noche se modifica el color de las luces y se implemento un mecanismo basado en un numero entero para mandar al </w:t>
-      </w:r>
-      <w:proofErr w:type="spellStart"/>
-      <w:r>
-        <w:t>shader</w:t>
-      </w:r>
-      <w:proofErr w:type="spellEnd"/>
-      <w:r>
-        <w:t xml:space="preserve"> las luces puntuales al momento de anochecer. </w:t>
+        <w:t xml:space="preserve">Se trabajo en terminar el ciclo de día y noche agregando las modificaciones a las luces, tanto las de tipo puntual como la direccional, para ello se implementó un método llamado setLight el cual modifica el color de las luces en la definición de la clase padre Light ya que planeo utilizar este método en el espectáculo de luces de la pista de baile. Para la luz de día y noche se modifica el color de las luces y se implemento un mecanismo basado en un numero entero para mandar al shader las luces puntuales al momento de anochecer. </w:t>
       </w:r>
     </w:p>
     <w:p>
@@ -562,35 +209,22 @@
     </w:p>
     <w:p>
       <w:r>
-        <w:t xml:space="preserve">Este día se trabajo con las diferentes cámaras que se implementaron así como el mecanismo de cambio entre estas por teclado, al final fueron 3 cámaras ligadas al piso ya que se tenían varios relieves en el terreno base (Acción con las teclas Z, X, C), una cámara libre (Acción con la tecla B) y la otra cámara en la que se trabajo fue con la cámara aérea </w:t>
-      </w:r>
-      <w:r>
-        <w:t xml:space="preserve">(Acción con la tecla </w:t>
-      </w:r>
-      <w:r>
-        <w:t>V</w:t>
-      </w:r>
-      <w:r>
-        <w:t xml:space="preserve">) </w:t>
-      </w:r>
-      <w:r>
-        <w:t xml:space="preserve"> para la cual se modifico el vector up y </w:t>
-      </w:r>
-      <w:proofErr w:type="spellStart"/>
-      <w:r>
-        <w:t>view</w:t>
-      </w:r>
-      <w:proofErr w:type="spellEnd"/>
-      <w:r>
-        <w:t xml:space="preserve"> de la cámara cuando llamaba a </w:t>
-      </w:r>
-      <w:proofErr w:type="spellStart"/>
-      <w:r>
-        <w:t>LookAt</w:t>
-      </w:r>
-      <w:proofErr w:type="spellEnd"/>
-      <w:r>
-        <w:t>,.</w:t>
+        <w:t>Este día se trabajo con las diferentes cámaras que se implementaron así como el mecanismo de cambio entre estas por teclado, al final fueron 3 cámaras ligadas al piso ya que se tenían varios relieves en el terreno base (Acción con las teclas Z, X, C), una cámara libre (Acción con la tecla B) y la otra cámara en la que se trabajo fue con la cámara aérea (Acción con la tecla V)  para la cual se modifico el vector up y view de la cámara cuando llamaba a LookAt,.</w:t>
+      </w:r>
+    </w:p>
+    <w:p/>
+    <w:p>
+      <w:r>
+        <w:t>Viernes 19/11/2021</w:t>
+      </w:r>
+    </w:p>
+    <w:p>
+      <w:r>
+        <w:lastRenderedPageBreak/>
+        <w:t>El día de hoy se trabajo agregando con modelado geométrico las piedras al piso, además de que se completo el show de luces que se tenia pensado para la pista de baile.</w:t>
+      </w:r>
+      <w:r>
+        <w:t xml:space="preserve"> También se tuvieron problemas al intentar generar las primitivas para los demás modelados geométricos y jerárquicos.</w:t>
       </w:r>
     </w:p>
     <w:p/>

</xml_diff>

<commit_message>
Entrega final de laboratorio
</commit_message>
<xml_diff>
--- a/Documentos/Bitacoras.docx
+++ b/Documentos/Bitacoras.docx
@@ -1264,14 +1264,7 @@
                 <w:i/>
                 <w:iCs/>
               </w:rPr>
-              <w:t xml:space="preserve">            </w:t>
-            </w:r>
-            <w:r>
-              <w:rPr>
-                <w:i/>
-                <w:iCs/>
-              </w:rPr>
-              <w:t>° Población del escenario</w:t>
+              <w:t xml:space="preserve">            ° Población del escenario</w:t>
             </w:r>
           </w:p>
         </w:tc>
@@ -1910,13 +1903,7 @@
             </w:r>
             <w:proofErr w:type="spellEnd"/>
             <w:r>
-              <w:t xml:space="preserve"> para el ciclo de día y noche al cual se le aplicara la iluminación correspondiente más adelante. Además, se trabajó con el </w:t>
-            </w:r>
-            <w:r>
-              <w:t>repositorio</w:t>
-            </w:r>
-            <w:r>
-              <w:t xml:space="preserve"> de </w:t>
+              <w:t xml:space="preserve"> para el ciclo de día y noche al cual se le aplicara la iluminación correspondiente más adelante. Además, se trabajó con el repositorio de </w:t>
             </w:r>
             <w:proofErr w:type="spellStart"/>
             <w:r>
@@ -2760,14 +2747,7 @@
                 <w:i/>
                 <w:iCs/>
               </w:rPr>
-              <w:t>Animación de</w:t>
-            </w:r>
-            <w:r>
-              <w:rPr>
-                <w:i/>
-                <w:iCs/>
-              </w:rPr>
-              <w:t xml:space="preserve"> la roca</w:t>
+              <w:t>Animación de la roca</w:t>
             </w:r>
           </w:p>
         </w:tc>
@@ -3804,14 +3784,7 @@
                 <w:i/>
                 <w:iCs/>
               </w:rPr>
-              <w:t xml:space="preserve">° Animación </w:t>
-            </w:r>
-            <w:r>
-              <w:rPr>
-                <w:i/>
-                <w:iCs/>
-              </w:rPr>
-              <w:t>básica</w:t>
+              <w:t>° Animación básica</w:t>
             </w:r>
           </w:p>
           <w:p>
@@ -4052,14 +4025,7 @@
                 <w:i/>
                 <w:iCs/>
               </w:rPr>
-              <w:t xml:space="preserve">               </w:t>
-            </w:r>
-            <w:r>
-              <w:rPr>
-                <w:i/>
-                <w:iCs/>
-              </w:rPr>
-              <w:t>° Material del avatar</w:t>
+              <w:t xml:space="preserve">               ° Material del avatar</w:t>
             </w:r>
           </w:p>
         </w:tc>
@@ -4328,7 +4294,14 @@
         </w:tc>
       </w:tr>
     </w:tbl>
-    <w:p/>
+    <w:p>
+      <w:pPr>
+        <w:rPr>
+          <w:sz w:val="16"/>
+          <w:szCs w:val="16"/>
+        </w:rPr>
+      </w:pPr>
+    </w:p>
     <w:sectPr>
       <w:pgSz w:w="12240" w:h="15840"/>
       <w:pgMar w:top="1440" w:right="1440" w:bottom="1440" w:left="1440" w:header="720" w:footer="720" w:gutter="0"/>

</xml_diff>

<commit_message>
Modelado Geometrico y Jerarquico
</commit_message>
<xml_diff>
--- a/Documentos/Bitacoras.docx
+++ b/Documentos/Bitacoras.docx
@@ -1278,87 +1278,7 @@
               <w:jc w:val="both"/>
             </w:pPr>
             <w:r>
-              <w:t xml:space="preserve">Se comenzó a poblar el escenario con los primeros modelos de los invitados para lo cual con ayuda del software de </w:t>
-            </w:r>
-            <w:proofErr w:type="spellStart"/>
-            <w:r>
-              <w:t>blender</w:t>
-            </w:r>
-            <w:proofErr w:type="spellEnd"/>
-            <w:r>
-              <w:t xml:space="preserve"> se abrieron los modelos en su formato de origen (.</w:t>
-            </w:r>
-            <w:proofErr w:type="spellStart"/>
-            <w:r>
-              <w:t>fbx</w:t>
-            </w:r>
-            <w:proofErr w:type="spellEnd"/>
-            <w:r>
-              <w:t>, .</w:t>
-            </w:r>
-            <w:proofErr w:type="spellStart"/>
-            <w:r>
-              <w:t>obj</w:t>
-            </w:r>
-            <w:proofErr w:type="spellEnd"/>
-            <w:r>
-              <w:t xml:space="preserve">, </w:t>
-            </w:r>
-            <w:proofErr w:type="spellStart"/>
-            <w:r>
-              <w:t>etc</w:t>
-            </w:r>
-            <w:proofErr w:type="spellEnd"/>
-            <w:r>
-              <w:t>), para cada uno de estos objetos se tuvo que generar sus texturas en formato .</w:t>
-            </w:r>
-            <w:proofErr w:type="spellStart"/>
-            <w:r>
-              <w:t>tga</w:t>
-            </w:r>
-            <w:proofErr w:type="spellEnd"/>
-            <w:r>
-              <w:t xml:space="preserve"> para después aplicarlas a su objeto. Este día se trabajó con los modelos del lago, </w:t>
-            </w:r>
-            <w:proofErr w:type="spellStart"/>
-            <w:r>
-              <w:t>marceline</w:t>
-            </w:r>
-            <w:proofErr w:type="spellEnd"/>
-            <w:r>
-              <w:t xml:space="preserve">, </w:t>
-            </w:r>
-            <w:proofErr w:type="spellStart"/>
-            <w:r>
-              <w:t>bernie</w:t>
-            </w:r>
-            <w:proofErr w:type="spellEnd"/>
-            <w:r>
-              <w:t xml:space="preserve">, </w:t>
-            </w:r>
-            <w:proofErr w:type="spellStart"/>
-            <w:r>
-              <w:t>among</w:t>
-            </w:r>
-            <w:proofErr w:type="spellEnd"/>
-            <w:r>
-              <w:t xml:space="preserve"> </w:t>
-            </w:r>
-            <w:proofErr w:type="spellStart"/>
-            <w:r>
-              <w:t>us</w:t>
-            </w:r>
-            <w:proofErr w:type="spellEnd"/>
-            <w:r>
-              <w:t xml:space="preserve">, y </w:t>
-            </w:r>
-            <w:proofErr w:type="spellStart"/>
-            <w:r>
-              <w:t>cheems</w:t>
-            </w:r>
-            <w:proofErr w:type="spellEnd"/>
-            <w:r>
-              <w:t xml:space="preserve"> grande.</w:t>
+              <w:t>Se comenzó a poblar el escenario con los primeros modelos de los invitados para lo cual con ayuda del software de blender se abrieron los modelos en su formato de origen (.fbx, .obj, etc), para cada uno de estos objetos se tuvo que generar sus texturas en formato .tga para después aplicarlas a su objeto. Este día se trabajó con los modelos del lago, marceline, bernie, among us, y cheems grande.</w:t>
             </w:r>
           </w:p>
           <w:p>
@@ -1560,55 +1480,7 @@
               <w:jc w:val="both"/>
             </w:pPr>
             <w:r>
-              <w:t xml:space="preserve">Se continuo con la carga de modelos y el texturizado/exportación en </w:t>
-            </w:r>
-            <w:proofErr w:type="spellStart"/>
-            <w:r>
-              <w:t>blender</w:t>
-            </w:r>
-            <w:proofErr w:type="spellEnd"/>
-            <w:r>
-              <w:t xml:space="preserve"> para los modelos faltantes, este día se trabajó con los modelos de </w:t>
-            </w:r>
-            <w:proofErr w:type="spellStart"/>
-            <w:r>
-              <w:t>cheems</w:t>
-            </w:r>
-            <w:proofErr w:type="spellEnd"/>
-            <w:r>
-              <w:t xml:space="preserve"> pequeño, </w:t>
-            </w:r>
-            <w:proofErr w:type="spellStart"/>
-            <w:r>
-              <w:t>knukles</w:t>
-            </w:r>
-            <w:proofErr w:type="spellEnd"/>
-            <w:r>
-              <w:t xml:space="preserve">, </w:t>
-            </w:r>
-            <w:proofErr w:type="spellStart"/>
-            <w:r>
-              <w:t>bang</w:t>
-            </w:r>
-            <w:proofErr w:type="spellEnd"/>
-            <w:r>
-              <w:t xml:space="preserve"> </w:t>
-            </w:r>
-            <w:proofErr w:type="spellStart"/>
-            <w:r>
-              <w:t>girl</w:t>
-            </w:r>
-            <w:proofErr w:type="spellEnd"/>
-            <w:r>
-              <w:t xml:space="preserve">, </w:t>
-            </w:r>
-            <w:proofErr w:type="spellStart"/>
-            <w:r>
-              <w:t>jesus</w:t>
-            </w:r>
-            <w:proofErr w:type="spellEnd"/>
-            <w:r>
-              <w:t xml:space="preserve"> sobre el agua, la pista de baile y los muñecos de nieve.</w:t>
+              <w:t>Se continuo con la carga de modelos y el texturizado/exportación en blender para los modelos faltantes, este día se trabajó con los modelos de cheems pequeño, knukles, bang girl, jesus sobre el agua, la pista de baile y los muñecos de nieve.</w:t>
             </w:r>
           </w:p>
           <w:p>
@@ -1765,17 +1637,8 @@
                 <w:i/>
                 <w:iCs/>
               </w:rPr>
-              <w:t xml:space="preserve">            ° </w:t>
-            </w:r>
-            <w:proofErr w:type="spellStart"/>
-            <w:r>
-              <w:rPr>
-                <w:i/>
-                <w:iCs/>
-              </w:rPr>
-              <w:t>Skybox</w:t>
-            </w:r>
-            <w:proofErr w:type="spellEnd"/>
+              <w:t xml:space="preserve">            ° Skybox</w:t>
+            </w:r>
           </w:p>
           <w:p>
             <w:pPr>
@@ -1789,21 +1652,12 @@
                 <w:iCs/>
               </w:rPr>
             </w:pPr>
-            <w:proofErr w:type="spellStart"/>
-            <w:r>
-              <w:rPr>
-                <w:i/>
-                <w:iCs/>
-              </w:rPr>
-              <w:t>Skybox</w:t>
-            </w:r>
-            <w:proofErr w:type="spellEnd"/>
-            <w:r>
-              <w:rPr>
-                <w:i/>
-                <w:iCs/>
-              </w:rPr>
-              <w:t xml:space="preserve"> día</w:t>
+            <w:r>
+              <w:rPr>
+                <w:i/>
+                <w:iCs/>
+              </w:rPr>
+              <w:t>Skybox día</w:t>
             </w:r>
           </w:p>
           <w:p>
@@ -1818,21 +1672,12 @@
                 <w:iCs/>
               </w:rPr>
             </w:pPr>
-            <w:proofErr w:type="spellStart"/>
-            <w:r>
-              <w:rPr>
-                <w:i/>
-                <w:iCs/>
-              </w:rPr>
-              <w:t>Skybox</w:t>
-            </w:r>
-            <w:proofErr w:type="spellEnd"/>
-            <w:r>
-              <w:rPr>
-                <w:i/>
-                <w:iCs/>
-              </w:rPr>
-              <w:t xml:space="preserve"> noche</w:t>
+            <w:r>
+              <w:rPr>
+                <w:i/>
+                <w:iCs/>
+              </w:rPr>
+              <w:t>Skybox noche</w:t>
             </w:r>
           </w:p>
           <w:p>
@@ -1879,61 +1724,13 @@
               <w:jc w:val="both"/>
             </w:pPr>
             <w:r>
-              <w:t xml:space="preserve">Este día se buscó el </w:t>
-            </w:r>
-            <w:proofErr w:type="spellStart"/>
-            <w:r>
-              <w:t>skybox</w:t>
-            </w:r>
-            <w:proofErr w:type="spellEnd"/>
-            <w:r>
-              <w:t xml:space="preserve"> de día/noche y se aplicó en el proyecto, para hacerlo se exporto cada una de las caras del cubo en formato .</w:t>
-            </w:r>
-            <w:proofErr w:type="spellStart"/>
-            <w:r>
-              <w:t>tga</w:t>
-            </w:r>
-            <w:proofErr w:type="spellEnd"/>
-            <w:r>
-              <w:t xml:space="preserve"> sin canal alfa y de la misma dimensión para cada una de las caras, además de que se implementó el mecanismo para el cambio entre estos </w:t>
-            </w:r>
-            <w:proofErr w:type="spellStart"/>
-            <w:r>
-              <w:t>skybox</w:t>
-            </w:r>
-            <w:proofErr w:type="spellEnd"/>
-            <w:r>
-              <w:t xml:space="preserve"> para el ciclo de día y noche al cual se le aplicara la iluminación correspondiente más adelante. Además, se trabajó con el repositorio de </w:t>
-            </w:r>
-            <w:proofErr w:type="spellStart"/>
-            <w:r>
-              <w:t>github</w:t>
-            </w:r>
-            <w:proofErr w:type="spellEnd"/>
-            <w:r>
-              <w:t xml:space="preserve"> para el cual se están teniendo problemas al momento de subir código, por </w:t>
+              <w:t xml:space="preserve">Este día se buscó el skybox de día/noche y se aplicó en el proyecto, para hacerlo se exporto cada una de las caras del cubo en formato .tga sin canal alfa y de la misma dimensión para cada una de las caras, además de que se implementó el mecanismo para el cambio entre estos skybox para el ciclo de día y noche al cual se le aplicara la iluminación correspondiente más adelante. Además, se trabajó con el repositorio de github para el cual se están teniendo problemas al momento de subir código, por </w:t>
             </w:r>
             <w:r>
               <w:t>último,</w:t>
             </w:r>
             <w:r>
-              <w:t xml:space="preserve"> se agregó el modelo de </w:t>
-            </w:r>
-            <w:proofErr w:type="spellStart"/>
-            <w:r>
-              <w:t>Shuba</w:t>
-            </w:r>
-            <w:proofErr w:type="spellEnd"/>
-            <w:r>
-              <w:t xml:space="preserve"> </w:t>
-            </w:r>
-            <w:proofErr w:type="spellStart"/>
-            <w:r>
-              <w:t>duck</w:t>
-            </w:r>
-            <w:proofErr w:type="spellEnd"/>
-            <w:r>
-              <w:t xml:space="preserve"> al escenario.</w:t>
+              <w:t xml:space="preserve"> se agregó el modelo de Shuba duck al escenario.</w:t>
             </w:r>
           </w:p>
           <w:p>
@@ -2123,31 +1920,7 @@
               <w:jc w:val="both"/>
             </w:pPr>
             <w:r>
-              <w:t xml:space="preserve">Se creo la plantilla para el manual técnico y se subió todo el código a </w:t>
-            </w:r>
-            <w:proofErr w:type="spellStart"/>
-            <w:r>
-              <w:t>github</w:t>
-            </w:r>
-            <w:proofErr w:type="spellEnd"/>
-            <w:r>
-              <w:t xml:space="preserve"> resolviéndose el problema del buffer para archivos grandes, en el proceso también se perdió algo del avance (La carga del último modelo del </w:t>
-            </w:r>
-            <w:proofErr w:type="gramStart"/>
-            <w:r>
-              <w:t>día domingo</w:t>
-            </w:r>
-            <w:proofErr w:type="gramEnd"/>
-            <w:r>
-              <w:t xml:space="preserve">) debido a un mal uso de los </w:t>
-            </w:r>
-            <w:proofErr w:type="spellStart"/>
-            <w:r>
-              <w:t>commits</w:t>
-            </w:r>
-            <w:proofErr w:type="spellEnd"/>
-            <w:r>
-              <w:t>, afortunadamente se tenía un respaldo para todo lo que tiene que ver con el código, pero no se puede decir lo mismo de la carpeta donde se tenían todos los editables de los modelos.</w:t>
+              <w:t>Se creo la plantilla para el manual técnico y se subió todo el código a github resolviéndose el problema del buffer para archivos grandes, en el proceso también se perdió algo del avance (La carga del último modelo del día domingo) debido a un mal uso de los commits, afortunadamente se tenía un respaldo para todo lo que tiene que ver con el código, pero no se puede decir lo mismo de la carpeta donde se tenían todos los editables de los modelos.</w:t>
             </w:r>
           </w:p>
           <w:p>
@@ -2573,15 +2346,7 @@
             </w:r>
             <w:r>
               <w:lastRenderedPageBreak/>
-              <w:t xml:space="preserve">igual manera se le agrego una rotación sobre su propio eje ‘Y’ para que giraran alrededor del escenario, se ocupó </w:t>
-            </w:r>
-            <w:proofErr w:type="spellStart"/>
-            <w:r>
-              <w:t>blender</w:t>
-            </w:r>
-            <w:proofErr w:type="spellEnd"/>
-            <w:r>
-              <w:t xml:space="preserve"> para centrar el origen del modelo.</w:t>
+              <w:t>igual manera se le agrego una rotación sobre su propio eje ‘Y’ para que giraran alrededor del escenario, se ocupó blender para centrar el origen del modelo.</w:t>
             </w:r>
           </w:p>
         </w:tc>
@@ -2766,31 +2531,7 @@
               <w:jc w:val="both"/>
             </w:pPr>
             <w:r>
-              <w:t xml:space="preserve">El día de hoy se trabajó con la animación compleja de la roca que revela el </w:t>
-            </w:r>
-            <w:proofErr w:type="spellStart"/>
-            <w:r>
-              <w:t>easter</w:t>
-            </w:r>
-            <w:proofErr w:type="spellEnd"/>
-            <w:r>
-              <w:t xml:space="preserve"> </w:t>
-            </w:r>
-            <w:proofErr w:type="spellStart"/>
-            <w:r>
-              <w:t>egg</w:t>
-            </w:r>
-            <w:proofErr w:type="spellEnd"/>
-            <w:r>
-              <w:t xml:space="preserve">, inicialmente se planeaba que fuera animación básica, pero a medio procedimiento se me ocurrió que se le podía agregar una caída en forma de parábola que fuera a dar a otro lugar en el escenario, se tuvo que centrar en el origen el modelo de la roca con </w:t>
-            </w:r>
-            <w:proofErr w:type="spellStart"/>
-            <w:r>
-              <w:t>blender</w:t>
-            </w:r>
-            <w:proofErr w:type="spellEnd"/>
-            <w:r>
-              <w:t>. Además, se hizo una animación extra de Marceline algo sencilla la cual se encontraba suspendida en el aire, pero fija, se le agrego un coseno para hacer el efecto de ir y venir en el aire parecido al de la serie.</w:t>
+              <w:t>El día de hoy se trabajó con la animación compleja de la roca que revela el easter egg, inicialmente se planeaba que fuera animación básica, pero a medio procedimiento se me ocurrió que se le podía agregar una caída en forma de parábola que fuera a dar a otro lugar en el escenario, se tuvo que centrar en el origen el modelo de la roca con blender. Además, se hizo una animación extra de Marceline algo sencilla la cual se encontraba suspendida en el aire, pero fija, se le agrego un coseno para hacer el efecto de ir y venir en el aire parecido al de la serie.</w:t>
             </w:r>
           </w:p>
           <w:p>
@@ -2969,17 +2710,8 @@
                 <w:i/>
                 <w:iCs/>
               </w:rPr>
-              <w:t xml:space="preserve">° Luces </w:t>
-            </w:r>
-            <w:proofErr w:type="spellStart"/>
-            <w:r>
-              <w:rPr>
-                <w:i/>
-                <w:iCs/>
-              </w:rPr>
-              <w:t>spotlight</w:t>
-            </w:r>
-            <w:proofErr w:type="spellEnd"/>
+              <w:t>° Luces spotlight</w:t>
+            </w:r>
           </w:p>
           <w:p>
             <w:pPr>
@@ -2993,21 +2725,12 @@
                 <w:iCs/>
               </w:rPr>
             </w:pPr>
-            <w:proofErr w:type="gramStart"/>
-            <w:r>
-              <w:rPr>
-                <w:i/>
-                <w:iCs/>
-              </w:rPr>
-              <w:t>Show</w:t>
-            </w:r>
-            <w:proofErr w:type="gramEnd"/>
-            <w:r>
-              <w:rPr>
-                <w:i/>
-                <w:iCs/>
-              </w:rPr>
-              <w:t xml:space="preserve"> de luces en la pista de baile</w:t>
+            <w:r>
+              <w:rPr>
+                <w:i/>
+                <w:iCs/>
+              </w:rPr>
+              <w:t>Show de luces en la pista de baile</w:t>
             </w:r>
           </w:p>
           <w:p>
@@ -3062,29 +2785,13 @@
               <w:jc w:val="both"/>
             </w:pPr>
             <w:r>
-              <w:t xml:space="preserve">Se trabajo en terminar el ciclo de día y noche agregando las modificaciones a las luces, tanto las de tipo puntual como la direccional, para ello se implementó un método llamado </w:t>
-            </w:r>
-            <w:proofErr w:type="spellStart"/>
-            <w:r>
-              <w:t>setLight</w:t>
-            </w:r>
-            <w:proofErr w:type="spellEnd"/>
-            <w:r>
-              <w:t xml:space="preserve"> el cual modifica el color de las luces en la definición de la clase padre Light ya que planeo utilizar este método en el espectáculo de luces de la pista de baile. Para la luz de día y noche se modifica el color de las luces y se </w:t>
+              <w:t xml:space="preserve">Se trabajo en terminar el ciclo de día y noche agregando las modificaciones a las luces, tanto las de tipo puntual como la direccional, para ello se implementó un método llamado setLight el cual modifica el color de las luces en la definición de la clase padre Light ya que planeo utilizar este método en el espectáculo de luces de la pista de baile. Para la luz de día y noche se modifica el color de las luces y se </w:t>
             </w:r>
             <w:r>
               <w:t>implementó</w:t>
             </w:r>
             <w:r>
-              <w:t xml:space="preserve"> un mecanismo basado en un numero entero para mandar al </w:t>
-            </w:r>
-            <w:proofErr w:type="spellStart"/>
-            <w:r>
-              <w:t>shader</w:t>
-            </w:r>
-            <w:proofErr w:type="spellEnd"/>
-            <w:r>
-              <w:t xml:space="preserve"> las luces puntuales al momento de anochecer. </w:t>
+              <w:t xml:space="preserve"> un mecanismo basado en un numero entero para mandar al shader las luces puntuales al momento de anochecer. </w:t>
             </w:r>
           </w:p>
           <w:p>
@@ -3195,7 +2902,6 @@
                 <w:iCs/>
               </w:rPr>
             </w:pPr>
-            <w:proofErr w:type="spellStart"/>
             <w:r>
               <w:rPr>
                 <w:i/>
@@ -3203,7 +2909,6 @@
               </w:rPr>
               <w:t>Camaras</w:t>
             </w:r>
-            <w:proofErr w:type="spellEnd"/>
           </w:p>
           <w:p>
             <w:pPr>
@@ -3295,26 +3000,8 @@
               <w:t>modificó</w:t>
             </w:r>
             <w:r>
-              <w:t xml:space="preserve"> el vector up y </w:t>
-            </w:r>
-            <w:proofErr w:type="spellStart"/>
-            <w:r>
-              <w:t>view</w:t>
-            </w:r>
-            <w:proofErr w:type="spellEnd"/>
-            <w:r>
-              <w:t xml:space="preserve"> de la cámara cuando llamaba a </w:t>
-            </w:r>
-            <w:proofErr w:type="spellStart"/>
-            <w:proofErr w:type="gramStart"/>
-            <w:r>
-              <w:t>LookAt</w:t>
-            </w:r>
-            <w:proofErr w:type="spellEnd"/>
-            <w:r>
-              <w:t>,.</w:t>
-            </w:r>
-            <w:proofErr w:type="gramEnd"/>
+              <w:t xml:space="preserve"> el vector up y view de la cámara cuando llamaba a LookAt,.</w:t>
+            </w:r>
           </w:p>
           <w:p>
             <w:pPr>
@@ -3469,17 +3156,8 @@
                 <w:i/>
                 <w:iCs/>
               </w:rPr>
-              <w:t xml:space="preserve">° Luces </w:t>
-            </w:r>
-            <w:proofErr w:type="spellStart"/>
-            <w:r>
-              <w:rPr>
-                <w:i/>
-                <w:iCs/>
-              </w:rPr>
-              <w:t>spotlight</w:t>
-            </w:r>
-            <w:proofErr w:type="spellEnd"/>
+              <w:t>° Luces spotlight</w:t>
+            </w:r>
           </w:p>
           <w:p>
             <w:pPr>
@@ -3494,21 +3172,12 @@
                 <w:iCs/>
               </w:rPr>
             </w:pPr>
-            <w:proofErr w:type="gramStart"/>
-            <w:r>
-              <w:rPr>
-                <w:i/>
-                <w:iCs/>
-              </w:rPr>
-              <w:t>Show</w:t>
-            </w:r>
-            <w:proofErr w:type="gramEnd"/>
-            <w:r>
-              <w:rPr>
-                <w:i/>
-                <w:iCs/>
-              </w:rPr>
-              <w:t xml:space="preserve"> de luces en la pista de baile</w:t>
+            <w:r>
+              <w:rPr>
+                <w:i/>
+                <w:iCs/>
+              </w:rPr>
+              <w:t>Show de luces en la pista de baile</w:t>
             </w:r>
           </w:p>
         </w:tc>
@@ -3880,39 +3549,7 @@
                 <w:i/>
                 <w:iCs/>
               </w:rPr>
-              <w:t xml:space="preserve">Animación de </w:t>
-            </w:r>
-            <w:proofErr w:type="spellStart"/>
-            <w:r>
-              <w:rPr>
-                <w:i/>
-                <w:iCs/>
-              </w:rPr>
-              <w:t>shuba</w:t>
-            </w:r>
-            <w:proofErr w:type="spellEnd"/>
-            <w:r>
-              <w:rPr>
-                <w:i/>
-                <w:iCs/>
-              </w:rPr>
-              <w:t xml:space="preserve"> </w:t>
-            </w:r>
-            <w:proofErr w:type="spellStart"/>
-            <w:r>
-              <w:rPr>
-                <w:i/>
-                <w:iCs/>
-              </w:rPr>
-              <w:t>duck</w:t>
-            </w:r>
-            <w:proofErr w:type="spellEnd"/>
-            <w:r>
-              <w:rPr>
-                <w:i/>
-                <w:iCs/>
-              </w:rPr>
-              <w:t xml:space="preserve"> bailando</w:t>
+              <w:t>Animación de shuba duck bailando</w:t>
             </w:r>
           </w:p>
           <w:p>
@@ -4049,15 +3686,7 @@
               <w:jc w:val="both"/>
             </w:pPr>
             <w:r>
-              <w:t xml:space="preserve">Este día se tuvo una reunión con el profesor para sacar a la luz detalles pasados por alto, sobre de los cuales se fue trabajando este mismo día. El primero fue el tener una luz puntual que encendiera y apagara por teclado para ello se implementó un sistema de condicionales la cual manda la luz al </w:t>
-            </w:r>
-            <w:proofErr w:type="spellStart"/>
-            <w:r>
-              <w:t>shader</w:t>
-            </w:r>
-            <w:proofErr w:type="spellEnd"/>
-            <w:r>
-              <w:t xml:space="preserve"> o no según sea necesario, el segundo fue guardar la posición de las cámaras para que cuando se haga el cambio se regrese a la posición anterior de esa cámara</w:t>
+              <w:t>Este día se tuvo una reunión con el profesor para sacar a la luz detalles pasados por alto, sobre de los cuales se fue trabajando este mismo día. El primero fue el tener una luz puntual que encendiera y apagara por teclado para ello se implementó un sistema de condicionales la cual manda la luz al shader o no según sea necesario, el segundo fue guardar la posición de las cámaras para que cuando se haga el cambio se regrese a la posición anterior de esa cámara</w:t>
             </w:r>
             <w:r>
               <w:t>, para hacerlo se crearon vectores de tres posiciones los cuales van guardando la última posición de las diferentes cámaras 4 en total, para la cámara libre no se implementó este sistema</w:t>
@@ -4090,15 +3719,7 @@
               <w:t xml:space="preserve"> la jerarquía al modelo del avatar</w:t>
             </w:r>
             <w:r>
-              <w:t xml:space="preserve"> separando la geometría en </w:t>
-            </w:r>
-            <w:proofErr w:type="spellStart"/>
-            <w:r>
-              <w:t>blender</w:t>
-            </w:r>
-            <w:proofErr w:type="spellEnd"/>
-            <w:r>
-              <w:t xml:space="preserve"> y acomodando primitiva por primitiva para armar el cuerpo</w:t>
+              <w:t xml:space="preserve"> separando la geometría en blender y acomodando primitiva por primitiva para armar el cuerpo</w:t>
             </w:r>
             <w:r>
               <w:t>.</w:t>
@@ -4275,21 +3896,142 @@
               <w:jc w:val="both"/>
             </w:pPr>
             <w:r>
-              <w:t xml:space="preserve">Este día se trabajó con la animación que tomo el avatar, se completó el manual técnico de desarrollo y el manual de usuario, así como también el documento explicando mi experiencia con el manejador de versiones de </w:t>
-            </w:r>
-            <w:proofErr w:type="spellStart"/>
-            <w:r>
-              <w:t>github</w:t>
-            </w:r>
-            <w:proofErr w:type="spellEnd"/>
-            <w:r>
-              <w:t>.</w:t>
+              <w:t>Este día se trabajó con la animación que tomo el avatar, se completó el manual técnico de desarrollo y el manual de usuario, así como también el documento explicando mi experiencia con el manejador de versiones de github.</w:t>
             </w:r>
           </w:p>
           <w:p>
             <w:pPr>
               <w:jc w:val="both"/>
             </w:pPr>
+          </w:p>
+        </w:tc>
+      </w:tr>
+      <w:tr>
+        <w:tc>
+          <w:tcPr>
+            <w:tcW w:w="1278" w:type="dxa"/>
+            <w:shd w:val="clear" w:color="auto" w:fill="F4B083" w:themeFill="accent2" w:themeFillTint="99"/>
+          </w:tcPr>
+          <w:p>
+            <w:pPr>
+              <w:jc w:val="center"/>
+              <w:rPr>
+                <w:b/>
+                <w:bCs/>
+              </w:rPr>
+            </w:pPr>
+            <w:r>
+              <w:rPr>
+                <w:b/>
+                <w:bCs/>
+              </w:rPr>
+              <w:lastRenderedPageBreak/>
+              <w:t>Sábado</w:t>
+            </w:r>
+            <w:r>
+              <w:rPr>
+                <w:b/>
+                <w:bCs/>
+              </w:rPr>
+              <w:t xml:space="preserve"> 2</w:t>
+            </w:r>
+            <w:r>
+              <w:rPr>
+                <w:b/>
+                <w:bCs/>
+              </w:rPr>
+              <w:t>7</w:t>
+            </w:r>
+            <w:r>
+              <w:rPr>
+                <w:b/>
+                <w:bCs/>
+              </w:rPr>
+              <w:t>/11/2021</w:t>
+            </w:r>
+          </w:p>
+        </w:tc>
+        <w:tc>
+          <w:tcPr>
+            <w:tcW w:w="3470" w:type="dxa"/>
+            <w:shd w:val="clear" w:color="auto" w:fill="F7CAAC" w:themeFill="accent2" w:themeFillTint="66"/>
+          </w:tcPr>
+          <w:p>
+            <w:pPr>
+              <w:pStyle w:val="ListParagraph"/>
+              <w:numPr>
+                <w:ilvl w:val="0"/>
+                <w:numId w:val="2"/>
+              </w:numPr>
+              <w:spacing w:after="160" w:line="259" w:lineRule="auto"/>
+              <w:rPr>
+                <w:i/>
+                <w:iCs/>
+              </w:rPr>
+            </w:pPr>
+            <w:r>
+              <w:rPr>
+                <w:i/>
+                <w:iCs/>
+              </w:rPr>
+              <w:t>Audio</w:t>
+            </w:r>
+          </w:p>
+          <w:p>
+            <w:pPr>
+              <w:pStyle w:val="ListParagraph"/>
+              <w:rPr>
+                <w:i/>
+                <w:iCs/>
+              </w:rPr>
+            </w:pPr>
+            <w:r>
+              <w:rPr>
+                <w:i/>
+                <w:iCs/>
+              </w:rPr>
+              <w:t xml:space="preserve">° </w:t>
+            </w:r>
+            <w:r>
+              <w:rPr>
+                <w:i/>
+                <w:iCs/>
+              </w:rPr>
+              <w:t>Audio ambiental</w:t>
+            </w:r>
+          </w:p>
+          <w:p>
+            <w:pPr>
+              <w:pStyle w:val="ListParagraph"/>
+              <w:rPr>
+                <w:i/>
+                <w:iCs/>
+              </w:rPr>
+            </w:pPr>
+            <w:r>
+              <w:rPr>
+                <w:i/>
+                <w:iCs/>
+              </w:rPr>
+              <w:t>° Efectos de sonido</w:t>
+            </w:r>
+          </w:p>
+        </w:tc>
+        <w:tc>
+          <w:tcPr>
+            <w:tcW w:w="4602" w:type="dxa"/>
+            <w:shd w:val="clear" w:color="auto" w:fill="FBE4D5" w:themeFill="accent2" w:themeFillTint="33"/>
+          </w:tcPr>
+          <w:p>
+            <w:pPr>
+              <w:jc w:val="both"/>
+            </w:pPr>
+            <w:r>
+              <w:t>Durante el día de hoy se trabajo con todo lo que tenia que ver con el apartado de audio implementando primero la librería de audio irrKlang la cual me permitió configurar un efecto de audio para la pista de baile, uno para el personaje que va caminando sobre el agua</w:t>
+            </w:r>
+            <w:r>
+              <w:t>, otro para el movimiento de la roca y uno ultimo para el audio ambiental el cual se va a estar repitiendo.</w:t>
+            </w:r>
           </w:p>
         </w:tc>
       </w:tr>
@@ -5175,7 +4917,7 @@
   <w:style w:type="paragraph" w:default="1" w:styleId="Normal">
     <w:name w:val="Normal"/>
     <w:qFormat/>
-    <w:rsid w:val="005675F0"/>
+    <w:rsid w:val="005943F7"/>
   </w:style>
   <w:style w:type="character" w:default="1" w:styleId="DefaultParagraphFont">
     <w:name w:val="Default Paragraph Font"/>

</xml_diff>